<commit_message>
Aggiornamento documentazione, creato documento per la valutazione euristica
</commit_message>
<xml_diff>
--- a/Documentazioni/DOCUMENTAZIONE/Definizione dei requisiti - Fase1_roadmap.docx
+++ b/Documentazioni/DOCUMENTAZIONE/Definizione dei requisiti - Fase1_roadmap.docx
@@ -1715,31 +1715,7 @@
           <w:rPr>
             <w:rStyle w:val="Collegamentoipertestuale"/>
           </w:rPr>
-          <w:t xml:space="preserve">Gabbie + </w:t>
-        </w:r>
-        <w:r>
-          <w:rPr>
-            <w:rStyle w:val="Collegamentoipertestuale"/>
-          </w:rPr>
-          <w:t>F</w:t>
-        </w:r>
-        <w:r>
-          <w:rPr>
-            <w:rStyle w:val="Collegamentoipertestuale"/>
-          </w:rPr>
-          <w:t>low Chart (inizio prot</w:t>
-        </w:r>
-        <w:r>
-          <w:rPr>
-            <w:rStyle w:val="Collegamentoipertestuale"/>
-          </w:rPr>
-          <w:t>o</w:t>
-        </w:r>
-        <w:r>
-          <w:rPr>
-            <w:rStyle w:val="Collegamentoipertestuale"/>
-          </w:rPr>
-          <w:t>tipi).</w:t>
+          <w:t>Gabbie + Flow Chart (inizio prototipi).</w:t>
         </w:r>
         <w:proofErr w:type="spellStart"/>
         <w:r>
@@ -1828,13 +1804,24 @@
         </w:numPr>
       </w:pPr>
       <w:r>
+        <w:t xml:space="preserve">Contenere caratteri la cui dimensione può essere aumentata dall’utente. </w:t>
+      </w:r>
+    </w:p>
+    <w:p>
+      <w:pPr>
+        <w:pStyle w:val="Paragrafoelenco"/>
+        <w:numPr>
+          <w:ilvl w:val="0"/>
+          <w:numId w:val="5"/>
+        </w:numPr>
+      </w:pPr>
+      <w:r>
         <w:t>Avere una funzione accessibile, almeno di livello AA</w:t>
       </w:r>
       <w:r>
         <w:t>.</w:t>
       </w:r>
     </w:p>
-    <w:p/>
     <w:p/>
     <w:p/>
     <w:p/>
@@ -1859,6 +1846,19 @@
         <w:lastRenderedPageBreak/>
         <w:t>Requisiti funzionali</w:t>
       </w:r>
+    </w:p>
+    <w:p/>
+    <w:p>
+      <w:pPr>
+        <w:pStyle w:val="Titolo2"/>
+        <w:numPr>
+          <w:ilvl w:val="1"/>
+          <w:numId w:val="4"/>
+        </w:numPr>
+      </w:pPr>
+      <w:r>
+        <w:t>UML e casi d’uso</w:t>
+      </w:r>
       <w:r>
         <w:fldChar w:fldCharType="begin"/>
       </w:r>
@@ -1877,16 +1877,18 @@
     </w:p>
     <w:p/>
     <w:p>
-      <w:bookmarkStart w:id="0" w:name="_GoBack"/>
+      <w:pPr>
+        <w:keepNext/>
+      </w:pPr>
       <w:r>
         <w:rPr>
           <w:noProof/>
         </w:rPr>
         <w:drawing>
-          <wp:inline distT="0" distB="0" distL="0" distR="0" wp14:anchorId="5C19C04D" wp14:editId="4375CB25">
-            <wp:extent cx="6135212" cy="4352193"/>
+          <wp:inline distT="0" distB="0" distL="0" distR="0" wp14:anchorId="552B23C9" wp14:editId="0C625AFA">
+            <wp:extent cx="6120130" cy="5010150"/>
             <wp:effectExtent l="0" t="0" r="0" b="0"/>
-            <wp:docPr id="2" name="Immagine 2" descr="Immagine che contiene testo&#10;&#10;Descrizione generata automaticamente"/>
+            <wp:docPr id="7" name="Immagine 7" descr="Immagine che contiene testo, mappa&#10;&#10;Descrizione generata automaticamente"/>
             <wp:cNvGraphicFramePr>
               <a:graphicFrameLocks xmlns:a="http://schemas.openxmlformats.org/drawingml/2006/main" noChangeAspect="1"/>
             </wp:cNvGraphicFramePr>
@@ -1894,7 +1896,7 @@
               <a:graphicData uri="http://schemas.openxmlformats.org/drawingml/2006/picture">
                 <pic:pic xmlns:pic="http://schemas.openxmlformats.org/drawingml/2006/picture">
                   <pic:nvPicPr>
-                    <pic:cNvPr id="2" name="Confini d'uso.png"/>
+                    <pic:cNvPr id="7" name="Confini d'uso.png"/>
                     <pic:cNvPicPr/>
                   </pic:nvPicPr>
                   <pic:blipFill>
@@ -1912,7 +1914,7 @@
                   <pic:spPr>
                     <a:xfrm>
                       <a:off x="0" y="0"/>
-                      <a:ext cx="6188589" cy="4390058"/>
+                      <a:ext cx="6120130" cy="5010150"/>
                     </a:xfrm>
                     <a:prstGeom prst="rect">
                       <a:avLst/>
@@ -1924,8 +1926,54 @@
           </wp:inline>
         </w:drawing>
       </w:r>
-      <w:bookmarkEnd w:id="0"/>
-    </w:p>
+    </w:p>
+    <w:p>
+      <w:pPr>
+        <w:pStyle w:val="Didascalia"/>
+      </w:pPr>
+      <w:r>
+        <w:t xml:space="preserve">Figura </w:t>
+      </w:r>
+      <w:r>
+        <w:rPr>
+          <w:noProof/>
+        </w:rPr>
+        <w:fldChar w:fldCharType="begin"/>
+      </w:r>
+      <w:r>
+        <w:rPr>
+          <w:noProof/>
+        </w:rPr>
+        <w:instrText xml:space="preserve"> SEQ Figura \* ARABIC </w:instrText>
+      </w:r>
+      <w:r>
+        <w:rPr>
+          <w:noProof/>
+        </w:rPr>
+        <w:fldChar w:fldCharType="separate"/>
+      </w:r>
+      <w:r>
+        <w:rPr>
+          <w:noProof/>
+        </w:rPr>
+        <w:t>1</w:t>
+      </w:r>
+      <w:r>
+        <w:rPr>
+          <w:noProof/>
+        </w:rPr>
+        <w:fldChar w:fldCharType="end"/>
+      </w:r>
+      <w:r>
+        <w:t xml:space="preserve"> Confine del sistema (UML)</w:t>
+      </w:r>
+    </w:p>
+    <w:p/>
+    <w:p/>
+    <w:p/>
+    <w:p/>
+    <w:p/>
+    <w:p/>
     <w:p/>
     <w:p/>
     <w:tbl>
@@ -1960,6 +2008,7 @@
               <w:rPr>
                 <w:color w:val="FFFFFF" w:themeColor="background1"/>
               </w:rPr>
+              <w:lastRenderedPageBreak/>
               <w:t>Nome</w:t>
             </w:r>
           </w:p>
@@ -2168,7 +2217,6 @@
               </w:numPr>
             </w:pPr>
             <w:r>
-              <w:lastRenderedPageBreak/>
               <w:t xml:space="preserve">Il segretario compila il </w:t>
             </w:r>
             <w:proofErr w:type="spellStart"/>
@@ -2243,7 +2291,6 @@
           </w:tcPr>
           <w:p>
             <w:r>
-              <w:lastRenderedPageBreak/>
               <w:t>Post-condizioni</w:t>
             </w:r>
           </w:p>
@@ -2319,6 +2366,8 @@
         </w:tc>
       </w:tr>
     </w:tbl>
+    <w:p/>
+    <w:p/>
     <w:p/>
     <w:p/>
     <w:p/>
@@ -2356,6 +2405,7 @@
               <w:rPr>
                 <w:color w:val="FFFFFF" w:themeColor="background1"/>
               </w:rPr>
+              <w:lastRenderedPageBreak/>
               <w:t>Nome</w:t>
             </w:r>
           </w:p>
@@ -2622,7 +2672,6 @@
           </w:tcPr>
           <w:p>
             <w:r>
-              <w:lastRenderedPageBreak/>
               <w:t>-</w:t>
             </w:r>
           </w:p>
@@ -2701,6 +2750,7 @@
               <w:rPr>
                 <w:color w:val="FFFFFF" w:themeColor="background1"/>
               </w:rPr>
+              <w:lastRenderedPageBreak/>
               <w:t>Nome</w:t>
             </w:r>
           </w:p>
@@ -2945,7 +2995,6 @@
           </w:tcPr>
           <w:p>
             <w:r>
-              <w:lastRenderedPageBreak/>
               <w:t>Sequenza alternativa degli eventi</w:t>
             </w:r>
           </w:p>
@@ -3011,6 +3060,7 @@
               <w:rPr>
                 <w:color w:val="FFFFFF" w:themeColor="background1"/>
               </w:rPr>
+              <w:lastRenderedPageBreak/>
               <w:t>Nome</w:t>
             </w:r>
           </w:p>
@@ -3308,7 +3358,6 @@
               </w:numPr>
             </w:pPr>
             <w:r>
-              <w:lastRenderedPageBreak/>
               <w:t>Il sistema chiede al Segretario di inserire i dati rispettando determinati criteri</w:t>
             </w:r>
           </w:p>
@@ -3359,7 +3408,6 @@
           </w:tcPr>
           <w:p>
             <w:r>
-              <w:lastRenderedPageBreak/>
               <w:t>Post-condizioni</w:t>
             </w:r>
           </w:p>
@@ -3481,6 +3529,7 @@
               <w:rPr>
                 <w:color w:val="FFFFFF" w:themeColor="background1"/>
               </w:rPr>
+              <w:lastRenderedPageBreak/>
               <w:t>Nome</w:t>
             </w:r>
           </w:p>
@@ -3688,7 +3737,6 @@
           </w:tcPr>
           <w:p>
             <w:r>
-              <w:lastRenderedPageBreak/>
               <w:t>Sequenza principale degli eventi</w:t>
             </w:r>
           </w:p>
@@ -4039,19 +4087,19 @@
                 <w:numId w:val="33"/>
               </w:numPr>
             </w:pPr>
-            <w:commentRangeStart w:id="1"/>
+            <w:commentRangeStart w:id="0"/>
             <w:r>
               <w:t xml:space="preserve">La sequenza alternativa degli eventi </w:t>
             </w:r>
             <w:r>
               <w:t>inizia dopo il passo 2.1 della sequenza principale degli eventi</w:t>
             </w:r>
-            <w:commentRangeEnd w:id="1"/>
+            <w:commentRangeEnd w:id="0"/>
             <w:r>
               <w:rPr>
                 <w:rStyle w:val="Rimandocommento"/>
               </w:rPr>
-              <w:commentReference w:id="1"/>
+              <w:commentReference w:id="0"/>
             </w:r>
           </w:p>
           <w:p>
@@ -4063,7 +4111,6 @@
               </w:numPr>
             </w:pPr>
             <w:r>
-              <w:lastRenderedPageBreak/>
               <w:t xml:space="preserve">Il sistema informa il segretario che esiste già un socio ordinario rispondente al CF inserito nel </w:t>
             </w:r>
             <w:proofErr w:type="spellStart"/>
@@ -4087,7 +4134,6 @@
           </w:tcPr>
           <w:p>
             <w:r>
-              <w:lastRenderedPageBreak/>
               <w:t>Post-condizioni</w:t>
             </w:r>
           </w:p>
@@ -4173,6 +4219,7 @@
               <w:rPr>
                 <w:color w:val="FFFFFF" w:themeColor="background1"/>
               </w:rPr>
+              <w:lastRenderedPageBreak/>
               <w:t>Nome</w:t>
             </w:r>
           </w:p>
@@ -4416,7 +4463,6 @@
               </w:numPr>
             </w:pPr>
             <w:r>
-              <w:lastRenderedPageBreak/>
               <w:t xml:space="preserve">Il segretario ricerca il nome del </w:t>
             </w:r>
             <w:r>
@@ -4518,7 +4564,6 @@
           </w:tcPr>
           <w:p>
             <w:r>
-              <w:lastRenderedPageBreak/>
               <w:t>Post-condizioni</w:t>
             </w:r>
           </w:p>
@@ -4614,6 +4659,7 @@
               <w:rPr>
                 <w:color w:val="FFFFFF" w:themeColor="background1"/>
               </w:rPr>
+              <w:lastRenderedPageBreak/>
               <w:t>Nome</w:t>
             </w:r>
           </w:p>
@@ -4634,19 +4680,19 @@
                 <w:color w:val="FFFFFF" w:themeColor="background1"/>
               </w:rPr>
             </w:pPr>
-            <w:commentRangeStart w:id="2"/>
+            <w:commentRangeStart w:id="1"/>
             <w:r>
               <w:rPr>
                 <w:color w:val="FFFFFF" w:themeColor="background1"/>
               </w:rPr>
               <w:t>Ricerca inconsistente</w:t>
             </w:r>
-            <w:commentRangeEnd w:id="2"/>
+            <w:commentRangeEnd w:id="1"/>
             <w:r>
               <w:rPr>
                 <w:rStyle w:val="Rimandocommento"/>
               </w:rPr>
-              <w:commentReference w:id="2"/>
+              <w:commentReference w:id="1"/>
             </w:r>
             <w:r>
               <w:rPr>
@@ -4871,7 +4917,6 @@
           </w:tcPr>
           <w:p>
             <w:r>
-              <w:lastRenderedPageBreak/>
               <w:t>Post-condizioni</w:t>
             </w:r>
           </w:p>
@@ -4959,6 +5004,7 @@
               <w:rPr>
                 <w:color w:val="FFFFFF" w:themeColor="background1"/>
               </w:rPr>
+              <w:lastRenderedPageBreak/>
               <w:t>Nome</w:t>
             </w:r>
           </w:p>
@@ -5194,7 +5240,6 @@
               </w:numPr>
             </w:pPr>
             <w:r>
-              <w:lastRenderedPageBreak/>
               <w:t>Il Segretario seleziona il bottone per l’eliminazione dei dati</w:t>
             </w:r>
           </w:p>
@@ -5225,7 +5270,6 @@
           </w:tcPr>
           <w:p>
             <w:r>
-              <w:lastRenderedPageBreak/>
               <w:t>Post-condizioni</w:t>
             </w:r>
           </w:p>
@@ -5322,6 +5366,7 @@
               <w:rPr>
                 <w:color w:val="FFFFFF" w:themeColor="background1"/>
               </w:rPr>
+              <w:lastRenderedPageBreak/>
               <w:t>Nome</w:t>
             </w:r>
           </w:p>
@@ -5588,7 +5633,6 @@
               </w:numPr>
             </w:pPr>
             <w:r>
-              <w:lastRenderedPageBreak/>
               <w:t xml:space="preserve">Fintantoché il segretario associa il socio ordinario al corso </w:t>
             </w:r>
           </w:p>
@@ -5643,7 +5687,6 @@
           </w:tcPr>
           <w:p>
             <w:r>
-              <w:lastRenderedPageBreak/>
               <w:t>Post-condizioni</w:t>
             </w:r>
           </w:p>
@@ -5693,16 +5736,16 @@
             <w:shd w:val="clear" w:color="auto" w:fill="FFFFFF" w:themeFill="background1"/>
           </w:tcPr>
           <w:p>
-            <w:commentRangeStart w:id="3"/>
+            <w:commentRangeStart w:id="2"/>
             <w:r>
               <w:t>Associazione del socio al corso incompatibile</w:t>
             </w:r>
-            <w:commentRangeEnd w:id="3"/>
+            <w:commentRangeEnd w:id="2"/>
             <w:r>
               <w:rPr>
                 <w:rStyle w:val="Rimandocommento"/>
               </w:rPr>
-              <w:commentReference w:id="3"/>
+              <w:commentReference w:id="2"/>
             </w:r>
           </w:p>
           <w:p/>
@@ -5748,6 +5791,7 @@
               <w:rPr>
                 <w:color w:val="FFFFFF" w:themeColor="background1"/>
               </w:rPr>
+              <w:lastRenderedPageBreak/>
               <w:t>Nome</w:t>
             </w:r>
           </w:p>
@@ -5959,7 +6003,6 @@
               </w:numPr>
             </w:pPr>
             <w:r>
-              <w:lastRenderedPageBreak/>
               <w:t>Il sistema informa il segretario della mancanza di un dato necessario per creare l’associazione del socio ordinario al corso</w:t>
             </w:r>
           </w:p>
@@ -5978,7 +6021,6 @@
           </w:tcPr>
           <w:p>
             <w:r>
-              <w:lastRenderedPageBreak/>
               <w:t>Post-condizioni</w:t>
             </w:r>
           </w:p>
@@ -6300,7 +6342,6 @@
               </w:numPr>
             </w:pPr>
             <w:r>
-              <w:lastRenderedPageBreak/>
               <w:t>Il fondatore accede alla pagina “collaborati interni”</w:t>
             </w:r>
           </w:p>
@@ -6355,7 +6396,6 @@
           </w:tcPr>
           <w:p>
             <w:r>
-              <w:lastRenderedPageBreak/>
               <w:t>Post-condizioni</w:t>
             </w:r>
           </w:p>
@@ -6461,6 +6501,7 @@
               <w:rPr>
                 <w:color w:val="FFFFFF" w:themeColor="background1"/>
               </w:rPr>
+              <w:lastRenderedPageBreak/>
               <w:t>Nome</w:t>
             </w:r>
           </w:p>
@@ -6689,7 +6730,6 @@
               </w:numPr>
             </w:pPr>
             <w:r>
-              <w:lastRenderedPageBreak/>
               <w:t>Fintantoché il sistema elabora le statistiche sulla base della fascia temporale</w:t>
             </w:r>
           </w:p>
@@ -6732,7 +6772,6 @@
           </w:tcPr>
           <w:p>
             <w:r>
-              <w:lastRenderedPageBreak/>
               <w:t>Post-condizioni</w:t>
             </w:r>
           </w:p>
@@ -6825,6 +6864,7 @@
               <w:rPr>
                 <w:color w:val="FFFFFF" w:themeColor="background1"/>
               </w:rPr>
+              <w:lastRenderedPageBreak/>
               <w:t>Nome</w:t>
             </w:r>
           </w:p>
@@ -7034,7 +7074,6 @@
               </w:numPr>
             </w:pPr>
             <w:r>
-              <w:lastRenderedPageBreak/>
               <w:t>Il sistema Informa il fondatore che i parametri di ricerca non sono validi</w:t>
             </w:r>
           </w:p>
@@ -7053,7 +7092,6 @@
           </w:tcPr>
           <w:p>
             <w:r>
-              <w:lastRenderedPageBreak/>
               <w:t>Post-condizioni</w:t>
             </w:r>
           </w:p>
@@ -7142,6 +7180,7 @@
               <w:rPr>
                 <w:color w:val="FFFFFF" w:themeColor="background1"/>
               </w:rPr>
+              <w:lastRenderedPageBreak/>
               <w:t>Nome</w:t>
             </w:r>
           </w:p>
@@ -7366,7 +7405,6 @@
               </w:numPr>
             </w:pPr>
             <w:r>
-              <w:lastRenderedPageBreak/>
               <w:t>Il segretario ricerca il socio nella banca dati</w:t>
             </w:r>
           </w:p>
@@ -7433,7 +7471,6 @@
           </w:tcPr>
           <w:p>
             <w:r>
-              <w:lastRenderedPageBreak/>
               <w:t>Post-condizioni</w:t>
             </w:r>
           </w:p>
@@ -7508,6 +7545,25 @@
     <w:p/>
     <w:p/>
     <w:p>
+      <w:bookmarkStart w:id="3" w:name="_GoBack"/>
+      <w:bookmarkEnd w:id="3"/>
+    </w:p>
+    <w:p>
+      <w:pPr>
+        <w:pStyle w:val="Titolo2"/>
+        <w:numPr>
+          <w:ilvl w:val="1"/>
+          <w:numId w:val="4"/>
+        </w:numPr>
+      </w:pPr>
+      <w:r>
+        <w:lastRenderedPageBreak/>
+        <w:t>Identificazione utenti e gestione login</w:t>
+      </w:r>
+    </w:p>
+    <w:p/>
+    <w:p/>
+    <w:p>
       <w:r>
         <w:t xml:space="preserve"> </w:t>
       </w:r>
@@ -7660,7 +7716,6 @@
         </w:numPr>
       </w:pPr>
       <w:r>
-        <w:lastRenderedPageBreak/>
         <w:t>Homepage</w:t>
       </w:r>
       <w:r>
@@ -7873,6 +7928,7 @@
         </w:numPr>
       </w:pPr>
       <w:r>
+        <w:lastRenderedPageBreak/>
         <w:t>Collaboratore interno</w:t>
       </w:r>
       <w:r>
@@ -8083,7 +8139,6 @@
         <w:ind w:left="1440"/>
       </w:pPr>
       <w:r>
-        <w:lastRenderedPageBreak/>
         <w:t>In questa pagina sarà presente l’elenco di tutte le discipline trattate nella ASD.</w:t>
       </w:r>
     </w:p>
@@ -8240,6 +8295,7 @@
         <w:ind w:left="1440"/>
       </w:pPr>
       <w:r>
+        <w:lastRenderedPageBreak/>
         <w:t xml:space="preserve">In questa pagina saranno presenti un istogramma o un diagramma a torta che metteranno in relazione gli utili e le spese accumulati dalla ASD. Sarà possibile </w:t>
       </w:r>
       <w:r>
@@ -8433,6 +8489,7 @@
         <w:pStyle w:val="Titolo1"/>
       </w:pPr>
       <w:r>
+        <w:lastRenderedPageBreak/>
         <w:t>Parte terza: Requisiti di gestione del progetto</w:t>
       </w:r>
       <w:r>
@@ -8591,7 +8648,6 @@
     </w:p>
     <w:p>
       <w:r>
-        <w:lastRenderedPageBreak/>
         <w:t>I ruoli necessari alla produzione del lavoro sono stati ricoperti in modo omogeneo</w:t>
       </w:r>
       <w:r>
@@ -8744,6 +8800,7 @@
     <w:p/>
     <w:p>
       <w:r>
+        <w:lastRenderedPageBreak/>
         <w:t xml:space="preserve">Per la creazione della web </w:t>
       </w:r>
       <w:proofErr w:type="spellStart"/>
@@ -8773,7 +8830,7 @@
       </w:r>
       <w:proofErr w:type="spellEnd"/>
       <w:r>
-        <w:t xml:space="preserve">. </w:t>
+        <w:t>:</w:t>
       </w:r>
     </w:p>
     <w:p>
@@ -8874,7 +8931,6 @@
       </w:pPr>
       <w:proofErr w:type="spellStart"/>
       <w:r>
-        <w:lastRenderedPageBreak/>
         <w:t>PhpStorm</w:t>
       </w:r>
       <w:proofErr w:type="spellEnd"/>
@@ -8936,7 +8992,7 @@
 
 <file path=word/comments.xml><?xml version="1.0" encoding="utf-8"?>
 <w:comments xmlns:wpc="http://schemas.microsoft.com/office/word/2010/wordprocessingCanvas" xmlns:cx="http://schemas.microsoft.com/office/drawing/2014/chartex" xmlns:cx1="http://schemas.microsoft.com/office/drawing/2015/9/8/chartex" xmlns:cx2="http://schemas.microsoft.com/office/drawing/2015/10/21/chartex" xmlns:cx3="http://schemas.microsoft.com/office/drawing/2016/5/9/chartex" xmlns:cx4="http://schemas.microsoft.com/office/drawing/2016/5/10/chartex" xmlns:cx5="http://schemas.microsoft.com/office/drawing/2016/5/11/chartex" xmlns:cx6="http://schemas.microsoft.com/office/drawing/2016/5/12/chartex" xmlns:cx7="http://schemas.microsoft.com/office/drawing/2016/5/13/chartex" xmlns:cx8="http://schemas.microsoft.com/office/drawing/2016/5/14/chartex" xmlns:mc="http://schemas.openxmlformats.org/markup-compatibility/2006" xmlns:aink="http://schemas.microsoft.com/office/drawing/2016/ink" xmlns:am3d="http://schemas.microsoft.com/office/drawing/2017/model3d" xmlns:o="urn:schemas-microsoft-com:office:office" xmlns:r="http://schemas.openxmlformats.org/officeDocument/2006/relationships" xmlns:m="http://schemas.openxmlformats.org/officeDocument/2006/math" xmlns:v="urn:schemas-microsoft-com:vml" xmlns:wp14="http://schemas.microsoft.com/office/word/2010/wordprocessingDrawing" xmlns:wp="http://schemas.openxmlformats.org/drawingml/2006/wordprocessingDrawing" xmlns:w10="urn:schemas-microsoft-com:office:word" xmlns:w="http://schemas.openxmlformats.org/wordprocessingml/2006/main" xmlns:w14="http://schemas.microsoft.com/office/word/2010/wordml" xmlns:w15="http://schemas.microsoft.com/office/word/2012/wordml" xmlns:w16cid="http://schemas.microsoft.com/office/word/2016/wordml/cid" xmlns:w16se="http://schemas.microsoft.com/office/word/2015/wordml/symex" xmlns:wpg="http://schemas.microsoft.com/office/word/2010/wordprocessingGroup" xmlns:wpi="http://schemas.microsoft.com/office/word/2010/wordprocessingInk" xmlns:wne="http://schemas.microsoft.com/office/word/2006/wordml" xmlns:wps="http://schemas.microsoft.com/office/word/2010/wordprocessingShape" mc:Ignorable="w14 w15 w16se w16cid wp14">
-  <w:comment w:id="1" w:author="Andrea  Mannavola" w:date="2019-02-06T12:47:00Z" w:initials="AM">
+  <w:comment w:id="0" w:author="Andrea  Mannavola" w:date="2019-02-06T12:47:00Z" w:initials="AM">
     <w:p>
       <w:pPr>
         <w:pStyle w:val="Testocommento"/>
@@ -8952,7 +9008,7 @@
       </w:r>
     </w:p>
   </w:comment>
-  <w:comment w:id="2" w:author="Andrea  Mannavola" w:date="2019-02-06T12:20:00Z" w:initials="AM">
+  <w:comment w:id="1" w:author="Andrea  Mannavola" w:date="2019-02-06T12:20:00Z" w:initials="AM">
     <w:p>
       <w:pPr>
         <w:pStyle w:val="Testocommento"/>
@@ -8968,7 +9024,7 @@
       </w:r>
     </w:p>
   </w:comment>
-  <w:comment w:id="3" w:author="Andrea  Mannavola" w:date="2019-02-06T12:35:00Z" w:initials="AM">
+  <w:comment w:id="2" w:author="Andrea  Mannavola" w:date="2019-02-06T12:35:00Z" w:initials="AM">
     <w:p>
       <w:pPr>
         <w:pStyle w:val="Testocommento"/>
@@ -9236,7 +9292,7 @@
         <v:path o:extrusionok="f" gradientshapeok="t" o:connecttype="rect"/>
         <o:lock v:ext="edit" aspectratio="t"/>
       </v:shapetype>
-      <v:shape id="_x0000_i1094" type="#_x0000_t75" style="width:11.1pt;height:11.1pt" o:bullet="t">
+      <v:shape id="_x0000_i1031" type="#_x0000_t75" style="width:11.1pt;height:11.1pt" o:bullet="t">
         <v:imagedata r:id="rId1" o:title="mso3114"/>
       </v:shape>
     </w:pict>
@@ -12093,6 +12149,178 @@
     </w:lvl>
   </w:abstractNum>
   <w:abstractNum w:abstractNumId="30" w15:restartNumberingAfterBreak="0">
+    <w:nsid w:val="408D30D6"/>
+    <w:multiLevelType w:val="multilevel"/>
+    <w:tmpl w:val="0410001F"/>
+    <w:lvl w:ilvl="0">
+      <w:start w:val="1"/>
+      <w:numFmt w:val="decimal"/>
+      <w:lvlText w:val="%1."/>
+      <w:lvlJc w:val="left"/>
+      <w:pPr>
+        <w:ind w:left="360" w:hanging="360"/>
+      </w:pPr>
+    </w:lvl>
+    <w:lvl w:ilvl="1">
+      <w:start w:val="1"/>
+      <w:numFmt w:val="decimal"/>
+      <w:lvlText w:val="%1.%2."/>
+      <w:lvlJc w:val="left"/>
+      <w:pPr>
+        <w:ind w:left="792" w:hanging="432"/>
+      </w:pPr>
+    </w:lvl>
+    <w:lvl w:ilvl="2">
+      <w:start w:val="1"/>
+      <w:numFmt w:val="decimal"/>
+      <w:lvlText w:val="%1.%2.%3."/>
+      <w:lvlJc w:val="left"/>
+      <w:pPr>
+        <w:ind w:left="1224" w:hanging="504"/>
+      </w:pPr>
+    </w:lvl>
+    <w:lvl w:ilvl="3">
+      <w:start w:val="1"/>
+      <w:numFmt w:val="decimal"/>
+      <w:lvlText w:val="%1.%2.%3.%4."/>
+      <w:lvlJc w:val="left"/>
+      <w:pPr>
+        <w:ind w:left="1728" w:hanging="648"/>
+      </w:pPr>
+    </w:lvl>
+    <w:lvl w:ilvl="4">
+      <w:start w:val="1"/>
+      <w:numFmt w:val="decimal"/>
+      <w:lvlText w:val="%1.%2.%3.%4.%5."/>
+      <w:lvlJc w:val="left"/>
+      <w:pPr>
+        <w:ind w:left="2232" w:hanging="792"/>
+      </w:pPr>
+    </w:lvl>
+    <w:lvl w:ilvl="5">
+      <w:start w:val="1"/>
+      <w:numFmt w:val="decimal"/>
+      <w:lvlText w:val="%1.%2.%3.%4.%5.%6."/>
+      <w:lvlJc w:val="left"/>
+      <w:pPr>
+        <w:ind w:left="2736" w:hanging="936"/>
+      </w:pPr>
+    </w:lvl>
+    <w:lvl w:ilvl="6">
+      <w:start w:val="1"/>
+      <w:numFmt w:val="decimal"/>
+      <w:lvlText w:val="%1.%2.%3.%4.%5.%6.%7."/>
+      <w:lvlJc w:val="left"/>
+      <w:pPr>
+        <w:ind w:left="3240" w:hanging="1080"/>
+      </w:pPr>
+    </w:lvl>
+    <w:lvl w:ilvl="7">
+      <w:start w:val="1"/>
+      <w:numFmt w:val="decimal"/>
+      <w:lvlText w:val="%1.%2.%3.%4.%5.%6.%7.%8."/>
+      <w:lvlJc w:val="left"/>
+      <w:pPr>
+        <w:ind w:left="3744" w:hanging="1224"/>
+      </w:pPr>
+    </w:lvl>
+    <w:lvl w:ilvl="8">
+      <w:start w:val="1"/>
+      <w:numFmt w:val="decimal"/>
+      <w:lvlText w:val="%1.%2.%3.%4.%5.%6.%7.%8.%9."/>
+      <w:lvlJc w:val="left"/>
+      <w:pPr>
+        <w:ind w:left="4320" w:hanging="1440"/>
+      </w:pPr>
+    </w:lvl>
+  </w:abstractNum>
+  <w:abstractNum w:abstractNumId="31" w15:restartNumberingAfterBreak="0">
+    <w:nsid w:val="42A208AE"/>
+    <w:multiLevelType w:val="multilevel"/>
+    <w:tmpl w:val="0410001F"/>
+    <w:lvl w:ilvl="0">
+      <w:start w:val="1"/>
+      <w:numFmt w:val="decimal"/>
+      <w:lvlText w:val="%1."/>
+      <w:lvlJc w:val="left"/>
+      <w:pPr>
+        <w:ind w:left="360" w:hanging="360"/>
+      </w:pPr>
+    </w:lvl>
+    <w:lvl w:ilvl="1">
+      <w:start w:val="1"/>
+      <w:numFmt w:val="decimal"/>
+      <w:lvlText w:val="%1.%2."/>
+      <w:lvlJc w:val="left"/>
+      <w:pPr>
+        <w:ind w:left="792" w:hanging="432"/>
+      </w:pPr>
+    </w:lvl>
+    <w:lvl w:ilvl="2">
+      <w:start w:val="1"/>
+      <w:numFmt w:val="decimal"/>
+      <w:lvlText w:val="%1.%2.%3."/>
+      <w:lvlJc w:val="left"/>
+      <w:pPr>
+        <w:ind w:left="1224" w:hanging="504"/>
+      </w:pPr>
+    </w:lvl>
+    <w:lvl w:ilvl="3">
+      <w:start w:val="1"/>
+      <w:numFmt w:val="decimal"/>
+      <w:lvlText w:val="%1.%2.%3.%4."/>
+      <w:lvlJc w:val="left"/>
+      <w:pPr>
+        <w:ind w:left="1728" w:hanging="648"/>
+      </w:pPr>
+    </w:lvl>
+    <w:lvl w:ilvl="4">
+      <w:start w:val="1"/>
+      <w:numFmt w:val="decimal"/>
+      <w:lvlText w:val="%1.%2.%3.%4.%5."/>
+      <w:lvlJc w:val="left"/>
+      <w:pPr>
+        <w:ind w:left="2232" w:hanging="792"/>
+      </w:pPr>
+    </w:lvl>
+    <w:lvl w:ilvl="5">
+      <w:start w:val="1"/>
+      <w:numFmt w:val="decimal"/>
+      <w:lvlText w:val="%1.%2.%3.%4.%5.%6."/>
+      <w:lvlJc w:val="left"/>
+      <w:pPr>
+        <w:ind w:left="2736" w:hanging="936"/>
+      </w:pPr>
+    </w:lvl>
+    <w:lvl w:ilvl="6">
+      <w:start w:val="1"/>
+      <w:numFmt w:val="decimal"/>
+      <w:lvlText w:val="%1.%2.%3.%4.%5.%6.%7."/>
+      <w:lvlJc w:val="left"/>
+      <w:pPr>
+        <w:ind w:left="3240" w:hanging="1080"/>
+      </w:pPr>
+    </w:lvl>
+    <w:lvl w:ilvl="7">
+      <w:start w:val="1"/>
+      <w:numFmt w:val="decimal"/>
+      <w:lvlText w:val="%1.%2.%3.%4.%5.%6.%7.%8."/>
+      <w:lvlJc w:val="left"/>
+      <w:pPr>
+        <w:ind w:left="3744" w:hanging="1224"/>
+      </w:pPr>
+    </w:lvl>
+    <w:lvl w:ilvl="8">
+      <w:start w:val="1"/>
+      <w:numFmt w:val="decimal"/>
+      <w:lvlText w:val="%1.%2.%3.%4.%5.%6.%7.%8.%9."/>
+      <w:lvlJc w:val="left"/>
+      <w:pPr>
+        <w:ind w:left="4320" w:hanging="1440"/>
+      </w:pPr>
+    </w:lvl>
+  </w:abstractNum>
+  <w:abstractNum w:abstractNumId="32" w15:restartNumberingAfterBreak="0">
     <w:nsid w:val="45DB3083"/>
     <w:multiLevelType w:val="hybridMultilevel"/>
     <w:tmpl w:val="87728264"/>
@@ -12181,7 +12409,7 @@
       </w:pPr>
     </w:lvl>
   </w:abstractNum>
-  <w:abstractNum w:abstractNumId="31" w15:restartNumberingAfterBreak="0">
+  <w:abstractNum w:abstractNumId="33" w15:restartNumberingAfterBreak="0">
     <w:nsid w:val="466D15F1"/>
     <w:multiLevelType w:val="hybridMultilevel"/>
     <w:tmpl w:val="0BF07138"/>
@@ -12295,7 +12523,7 @@
       </w:rPr>
     </w:lvl>
   </w:abstractNum>
-  <w:abstractNum w:abstractNumId="32" w15:restartNumberingAfterBreak="0">
+  <w:abstractNum w:abstractNumId="34" w15:restartNumberingAfterBreak="0">
     <w:nsid w:val="4B460F07"/>
     <w:multiLevelType w:val="hybridMultilevel"/>
     <w:tmpl w:val="07C46A7C"/>
@@ -12384,7 +12612,7 @@
       </w:pPr>
     </w:lvl>
   </w:abstractNum>
-  <w:abstractNum w:abstractNumId="33" w15:restartNumberingAfterBreak="0">
+  <w:abstractNum w:abstractNumId="35" w15:restartNumberingAfterBreak="0">
     <w:nsid w:val="4B733A71"/>
     <w:multiLevelType w:val="hybridMultilevel"/>
     <w:tmpl w:val="11F66388"/>
@@ -12473,7 +12701,7 @@
       </w:pPr>
     </w:lvl>
   </w:abstractNum>
-  <w:abstractNum w:abstractNumId="34" w15:restartNumberingAfterBreak="0">
+  <w:abstractNum w:abstractNumId="36" w15:restartNumberingAfterBreak="0">
     <w:nsid w:val="4C286262"/>
     <w:multiLevelType w:val="multilevel"/>
     <w:tmpl w:val="9B0816D4"/>
@@ -12594,7 +12822,7 @@
       </w:rPr>
     </w:lvl>
   </w:abstractNum>
-  <w:abstractNum w:abstractNumId="35" w15:restartNumberingAfterBreak="0">
+  <w:abstractNum w:abstractNumId="37" w15:restartNumberingAfterBreak="0">
     <w:nsid w:val="4F10642F"/>
     <w:multiLevelType w:val="hybridMultilevel"/>
     <w:tmpl w:val="ECC63062"/>
@@ -12707,7 +12935,7 @@
       </w:rPr>
     </w:lvl>
   </w:abstractNum>
-  <w:abstractNum w:abstractNumId="36" w15:restartNumberingAfterBreak="0">
+  <w:abstractNum w:abstractNumId="38" w15:restartNumberingAfterBreak="0">
     <w:nsid w:val="54BD0E9F"/>
     <w:multiLevelType w:val="multilevel"/>
     <w:tmpl w:val="0410001F"/>
@@ -12793,7 +13021,7 @@
       </w:pPr>
     </w:lvl>
   </w:abstractNum>
-  <w:abstractNum w:abstractNumId="37" w15:restartNumberingAfterBreak="0">
+  <w:abstractNum w:abstractNumId="39" w15:restartNumberingAfterBreak="0">
     <w:nsid w:val="5AFD598B"/>
     <w:multiLevelType w:val="hybridMultilevel"/>
     <w:tmpl w:val="FDD0D77C"/>
@@ -12882,7 +13110,7 @@
       </w:pPr>
     </w:lvl>
   </w:abstractNum>
-  <w:abstractNum w:abstractNumId="38" w15:restartNumberingAfterBreak="0">
+  <w:abstractNum w:abstractNumId="40" w15:restartNumberingAfterBreak="0">
     <w:nsid w:val="5C6851E7"/>
     <w:multiLevelType w:val="hybridMultilevel"/>
     <w:tmpl w:val="42B475DA"/>
@@ -12971,7 +13199,7 @@
       </w:pPr>
     </w:lvl>
   </w:abstractNum>
-  <w:abstractNum w:abstractNumId="39" w15:restartNumberingAfterBreak="0">
+  <w:abstractNum w:abstractNumId="41" w15:restartNumberingAfterBreak="0">
     <w:nsid w:val="5F9527DD"/>
     <w:multiLevelType w:val="hybridMultilevel"/>
     <w:tmpl w:val="CB8E8CE4"/>
@@ -13060,7 +13288,7 @@
       </w:pPr>
     </w:lvl>
   </w:abstractNum>
-  <w:abstractNum w:abstractNumId="40" w15:restartNumberingAfterBreak="0">
+  <w:abstractNum w:abstractNumId="42" w15:restartNumberingAfterBreak="0">
     <w:nsid w:val="5FB01EF7"/>
     <w:multiLevelType w:val="hybridMultilevel"/>
     <w:tmpl w:val="054C9BA4"/>
@@ -13149,7 +13377,7 @@
       </w:pPr>
     </w:lvl>
   </w:abstractNum>
-  <w:abstractNum w:abstractNumId="41" w15:restartNumberingAfterBreak="0">
+  <w:abstractNum w:abstractNumId="43" w15:restartNumberingAfterBreak="0">
     <w:nsid w:val="68584B03"/>
     <w:multiLevelType w:val="multilevel"/>
     <w:tmpl w:val="B93001BE"/>
@@ -13270,7 +13498,7 @@
       </w:rPr>
     </w:lvl>
   </w:abstractNum>
-  <w:abstractNum w:abstractNumId="42" w15:restartNumberingAfterBreak="0">
+  <w:abstractNum w:abstractNumId="44" w15:restartNumberingAfterBreak="0">
     <w:nsid w:val="692175C2"/>
     <w:multiLevelType w:val="hybridMultilevel"/>
     <w:tmpl w:val="DFA67714"/>
@@ -13359,7 +13587,7 @@
       </w:pPr>
     </w:lvl>
   </w:abstractNum>
-  <w:abstractNum w:abstractNumId="43" w15:restartNumberingAfterBreak="0">
+  <w:abstractNum w:abstractNumId="45" w15:restartNumberingAfterBreak="0">
     <w:nsid w:val="6CC333C4"/>
     <w:multiLevelType w:val="hybridMultilevel"/>
     <w:tmpl w:val="4C18AEFA"/>
@@ -13448,7 +13676,7 @@
       </w:pPr>
     </w:lvl>
   </w:abstractNum>
-  <w:abstractNum w:abstractNumId="44" w15:restartNumberingAfterBreak="0">
+  <w:abstractNum w:abstractNumId="46" w15:restartNumberingAfterBreak="0">
     <w:nsid w:val="6DB4635D"/>
     <w:multiLevelType w:val="hybridMultilevel"/>
     <w:tmpl w:val="71C4F950"/>
@@ -13537,7 +13765,7 @@
       </w:pPr>
     </w:lvl>
   </w:abstractNum>
-  <w:abstractNum w:abstractNumId="45" w15:restartNumberingAfterBreak="0">
+  <w:abstractNum w:abstractNumId="47" w15:restartNumberingAfterBreak="0">
     <w:nsid w:val="70A53EAE"/>
     <w:multiLevelType w:val="hybridMultilevel"/>
     <w:tmpl w:val="8FA29EB0"/>
@@ -13650,7 +13878,7 @@
       </w:rPr>
     </w:lvl>
   </w:abstractNum>
-  <w:abstractNum w:abstractNumId="46" w15:restartNumberingAfterBreak="0">
+  <w:abstractNum w:abstractNumId="48" w15:restartNumberingAfterBreak="0">
     <w:nsid w:val="795F0D75"/>
     <w:multiLevelType w:val="hybridMultilevel"/>
     <w:tmpl w:val="581EE940"/>
@@ -13739,7 +13967,7 @@
       </w:pPr>
     </w:lvl>
   </w:abstractNum>
-  <w:abstractNum w:abstractNumId="47" w15:restartNumberingAfterBreak="0">
+  <w:abstractNum w:abstractNumId="49" w15:restartNumberingAfterBreak="0">
     <w:nsid w:val="7A585F09"/>
     <w:multiLevelType w:val="hybridMultilevel"/>
     <w:tmpl w:val="321A84C0"/>
@@ -13852,7 +14080,7 @@
       </w:rPr>
     </w:lvl>
   </w:abstractNum>
-  <w:abstractNum w:abstractNumId="48" w15:restartNumberingAfterBreak="0">
+  <w:abstractNum w:abstractNumId="50" w15:restartNumberingAfterBreak="0">
     <w:nsid w:val="7F5C3618"/>
     <w:multiLevelType w:val="multilevel"/>
     <w:tmpl w:val="D91477EC"/>
@@ -13977,22 +14205,22 @@
     <w:abstractNumId w:val="28"/>
   </w:num>
   <w:num w:numId="2">
-    <w:abstractNumId w:val="36"/>
+    <w:abstractNumId w:val="38"/>
   </w:num>
   <w:num w:numId="3">
-    <w:abstractNumId w:val="31"/>
+    <w:abstractNumId w:val="33"/>
   </w:num>
   <w:num w:numId="4">
     <w:abstractNumId w:val="5"/>
   </w:num>
   <w:num w:numId="5">
-    <w:abstractNumId w:val="45"/>
+    <w:abstractNumId w:val="47"/>
   </w:num>
   <w:num w:numId="6">
     <w:abstractNumId w:val="2"/>
   </w:num>
   <w:num w:numId="7">
-    <w:abstractNumId w:val="35"/>
+    <w:abstractNumId w:val="37"/>
   </w:num>
   <w:num w:numId="8">
     <w:abstractNumId w:val="25"/>
@@ -14001,22 +14229,22 @@
     <w:abstractNumId w:val="15"/>
   </w:num>
   <w:num w:numId="10">
-    <w:abstractNumId w:val="41"/>
+    <w:abstractNumId w:val="43"/>
   </w:num>
   <w:num w:numId="11">
-    <w:abstractNumId w:val="38"/>
+    <w:abstractNumId w:val="40"/>
   </w:num>
   <w:num w:numId="12">
-    <w:abstractNumId w:val="34"/>
+    <w:abstractNumId w:val="36"/>
   </w:num>
   <w:num w:numId="13">
     <w:abstractNumId w:val="20"/>
   </w:num>
   <w:num w:numId="14">
-    <w:abstractNumId w:val="37"/>
+    <w:abstractNumId w:val="39"/>
   </w:num>
   <w:num w:numId="15">
-    <w:abstractNumId w:val="32"/>
+    <w:abstractNumId w:val="34"/>
   </w:num>
   <w:num w:numId="16">
     <w:abstractNumId w:val="18"/>
@@ -14028,10 +14256,10 @@
     <w:abstractNumId w:val="23"/>
   </w:num>
   <w:num w:numId="19">
-    <w:abstractNumId w:val="44"/>
+    <w:abstractNumId w:val="46"/>
   </w:num>
   <w:num w:numId="20">
-    <w:abstractNumId w:val="40"/>
+    <w:abstractNumId w:val="42"/>
   </w:num>
   <w:num w:numId="21">
     <w:abstractNumId w:val="29"/>
@@ -14043,10 +14271,10 @@
     <w:abstractNumId w:val="4"/>
   </w:num>
   <w:num w:numId="24">
-    <w:abstractNumId w:val="33"/>
+    <w:abstractNumId w:val="35"/>
   </w:num>
   <w:num w:numId="25">
-    <w:abstractNumId w:val="46"/>
+    <w:abstractNumId w:val="48"/>
   </w:num>
   <w:num w:numId="26">
     <w:abstractNumId w:val="11"/>
@@ -14064,13 +14292,13 @@
     <w:abstractNumId w:val="10"/>
   </w:num>
   <w:num w:numId="31">
-    <w:abstractNumId w:val="42"/>
+    <w:abstractNumId w:val="44"/>
   </w:num>
   <w:num w:numId="32">
-    <w:abstractNumId w:val="43"/>
+    <w:abstractNumId w:val="45"/>
   </w:num>
   <w:num w:numId="33">
-    <w:abstractNumId w:val="39"/>
+    <w:abstractNumId w:val="41"/>
   </w:num>
   <w:num w:numId="34">
     <w:abstractNumId w:val="6"/>
@@ -14085,7 +14313,7 @@
     <w:abstractNumId w:val="17"/>
   </w:num>
   <w:num w:numId="38">
-    <w:abstractNumId w:val="48"/>
+    <w:abstractNumId w:val="50"/>
   </w:num>
   <w:num w:numId="39">
     <w:abstractNumId w:val="12"/>
@@ -14100,7 +14328,7 @@
     <w:abstractNumId w:val="9"/>
   </w:num>
   <w:num w:numId="43">
-    <w:abstractNumId w:val="30"/>
+    <w:abstractNumId w:val="32"/>
   </w:num>
   <w:num w:numId="44">
     <w:abstractNumId w:val="3"/>
@@ -14109,7 +14337,7 @@
     <w:abstractNumId w:val="27"/>
   </w:num>
   <w:num w:numId="46">
-    <w:abstractNumId w:val="47"/>
+    <w:abstractNumId w:val="49"/>
   </w:num>
   <w:num w:numId="47">
     <w:abstractNumId w:val="26"/>
@@ -14119,6 +14347,12 @@
   </w:num>
   <w:num w:numId="49">
     <w:abstractNumId w:val="8"/>
+  </w:num>
+  <w:num w:numId="50">
+    <w:abstractNumId w:val="30"/>
+  </w:num>
+  <w:num w:numId="51">
+    <w:abstractNumId w:val="31"/>
   </w:num>
   <w:numIdMacAtCleanup w:val="49"/>
 </w:numbering>
@@ -14997,6 +15231,25 @@
       <w:u w:val="single"/>
     </w:rPr>
   </w:style>
+  <w:style w:type="paragraph" w:styleId="Didascalia">
+    <w:name w:val="caption"/>
+    <w:basedOn w:val="Normale"/>
+    <w:next w:val="Normale"/>
+    <w:uiPriority w:val="35"/>
+    <w:unhideWhenUsed/>
+    <w:qFormat/>
+    <w:rsid w:val="004A6922"/>
+    <w:pPr>
+      <w:spacing w:after="200" w:line="240" w:lineRule="auto"/>
+    </w:pPr>
+    <w:rPr>
+      <w:i/>
+      <w:iCs/>
+      <w:color w:val="44546A" w:themeColor="text2"/>
+      <w:sz w:val="18"/>
+      <w:szCs w:val="18"/>
+    </w:rPr>
+  </w:style>
 </w:styles>
 </file>
 
@@ -15319,7 +15572,7 @@
 </file>
 
 <file path=customXml/itemProps2.xml><?xml version="1.0" encoding="utf-8"?>
-<ds:datastoreItem xmlns:ds="http://schemas.openxmlformats.org/officeDocument/2006/customXml" ds:itemID="{59E3EED4-77D5-4A15-85C9-DAD2E90C2777}">
+<ds:datastoreItem xmlns:ds="http://schemas.openxmlformats.org/officeDocument/2006/customXml" ds:itemID="{DEA5E853-7E64-440F-B3F2-0AA8B2FFC414}">
   <ds:schemaRefs>
     <ds:schemaRef ds:uri="http://schemas.openxmlformats.org/officeDocument/2006/bibliography"/>
   </ds:schemaRefs>

</xml_diff>

<commit_message>
Aggiornati prototipi per la valutazione
</commit_message>
<xml_diff>
--- a/Documentazioni/DOCUMENTAZIONE/Definizione dei requisiti - Fase1_roadmap.docx
+++ b/Documentazioni/DOCUMENTAZIONE/Definizione dei requisiti - Fase1_roadmap.docx
@@ -7544,10 +7544,7 @@
     <w:p/>
     <w:p/>
     <w:p/>
-    <w:p>
-      <w:bookmarkStart w:id="3" w:name="_GoBack"/>
-      <w:bookmarkEnd w:id="3"/>
-    </w:p>
+    <w:p/>
     <w:p>
       <w:pPr>
         <w:pStyle w:val="Titolo2"/>
@@ -7562,7 +7559,21 @@
       </w:r>
     </w:p>
     <w:p/>
-    <w:p/>
+    <w:p>
+      <w:r>
+        <w:t xml:space="preserve">Modalità di identificazione utenti; recupero </w:t>
+      </w:r>
+      <w:proofErr w:type="spellStart"/>
+      <w:r>
+        <w:t>passw</w:t>
+      </w:r>
+      <w:proofErr w:type="spellEnd"/>
+      <w:r>
+        <w:t>; protezione dati accesso non autorizzati; protezione dati da perdite accidentali</w:t>
+      </w:r>
+      <w:bookmarkStart w:id="3" w:name="_GoBack"/>
+      <w:bookmarkEnd w:id="3"/>
+    </w:p>
     <w:p>
       <w:r>
         <w:t xml:space="preserve"> </w:t>
@@ -7916,6 +7927,7 @@
         </w:numPr>
       </w:pPr>
       <w:r>
+        <w:lastRenderedPageBreak/>
         <w:t>Personali</w:t>
       </w:r>
     </w:p>
@@ -7928,7 +7940,6 @@
         </w:numPr>
       </w:pPr>
       <w:r>
-        <w:lastRenderedPageBreak/>
         <w:t>Collaboratore interno</w:t>
       </w:r>
       <w:r>
@@ -9292,7 +9303,7 @@
         <v:path o:extrusionok="f" gradientshapeok="t" o:connecttype="rect"/>
         <o:lock v:ext="edit" aspectratio="t"/>
       </v:shapetype>
-      <v:shape id="_x0000_i1031" type="#_x0000_t75" style="width:11.1pt;height:11.1pt" o:bullet="t">
+      <v:shape id="_x0000_i1033" type="#_x0000_t75" style="width:11.1pt;height:11.1pt" o:bullet="t">
         <v:imagedata r:id="rId1" o:title="mso3114"/>
       </v:shape>
     </w:pict>
@@ -15572,7 +15583,7 @@
 </file>
 
 <file path=customXml/itemProps2.xml><?xml version="1.0" encoding="utf-8"?>
-<ds:datastoreItem xmlns:ds="http://schemas.openxmlformats.org/officeDocument/2006/customXml" ds:itemID="{DEA5E853-7E64-440F-B3F2-0AA8B2FFC414}">
+<ds:datastoreItem xmlns:ds="http://schemas.openxmlformats.org/officeDocument/2006/customXml" ds:itemID="{8EAA2D4F-525F-4E27-A48B-A0E32DCCDCB7}">
   <ds:schemaRefs>
     <ds:schemaRef ds:uri="http://schemas.openxmlformats.org/officeDocument/2006/bibliography"/>
   </ds:schemaRefs>

</xml_diff>

<commit_message>
Aggiornamento cartella DOCUMENTAZIONE per invio al prof
</commit_message>
<xml_diff>
--- a/Documentazioni/DOCUMENTAZIONE/Definizione dei requisiti - Fase1_roadmap.docx
+++ b/Documentazioni/DOCUMENTAZIONE/Definizione dei requisiti - Fase1_roadmap.docx
@@ -1648,7 +1648,6 @@
         </w:drawing>
       </w:r>
     </w:p>
-    <w:p/>
     <w:p>
       <w:pPr>
         <w:pStyle w:val="Titolo2"/>
@@ -1658,6 +1657,7 @@
         </w:numPr>
       </w:pPr>
       <w:r>
+        <w:lastRenderedPageBreak/>
         <w:t>Struttura di navigazione</w:t>
       </w:r>
       <w:r>
@@ -1710,24 +1710,69 @@
       </w:r>
     </w:p>
     <w:p>
-      <w:hyperlink r:id="rId12" w:history="1">
-        <w:r>
-          <w:rPr>
-            <w:rStyle w:val="Collegamentoipertestuale"/>
-          </w:rPr>
-          <w:t>Gabbie + Flow Chart (inizio prototipi).</w:t>
-        </w:r>
-        <w:proofErr w:type="spellStart"/>
-        <w:r>
-          <w:rPr>
-            <w:rStyle w:val="Collegamentoipertestuale"/>
-          </w:rPr>
-          <w:t>rp</w:t>
-        </w:r>
-        <w:proofErr w:type="spellEnd"/>
-      </w:hyperlink>
-    </w:p>
-    <w:p/>
+      <w:pPr>
+        <w:rPr>
+          <w:rStyle w:val="Collegamentoipertestuale"/>
+        </w:rPr>
+      </w:pPr>
+      <w:r>
+        <w:rPr>
+          <w:rStyle w:val="Collegamentoipertestuale"/>
+        </w:rPr>
+        <w:fldChar w:fldCharType="begin"/>
+      </w:r>
+      <w:r>
+        <w:rPr>
+          <w:rStyle w:val="Collegamentoipertestuale"/>
+        </w:rPr>
+        <w:instrText xml:space="preserve"> HYPERLINK "Gabbie%20+%20Flow%20Chart%20+%20prototipi%20di%20navigazione.rp" </w:instrText>
+      </w:r>
+      <w:r>
+        <w:rPr>
+          <w:rStyle w:val="Collegamentoipertestuale"/>
+        </w:rPr>
+      </w:r>
+      <w:r>
+        <w:rPr>
+          <w:rStyle w:val="Collegamentoipertestuale"/>
+        </w:rPr>
+        <w:fldChar w:fldCharType="separate"/>
+      </w:r>
+      <w:r>
+        <w:rPr>
+          <w:rStyle w:val="Collegamentoipertestuale"/>
+        </w:rPr>
+        <w:t>Gabbie + Flow Cha</w:t>
+      </w:r>
+      <w:r>
+        <w:rPr>
+          <w:rStyle w:val="Collegamentoipertestuale"/>
+        </w:rPr>
+        <w:t>r</w:t>
+      </w:r>
+      <w:r>
+        <w:rPr>
+          <w:rStyle w:val="Collegamentoipertestuale"/>
+        </w:rPr>
+        <w:t>t (inizio prototipi).</w:t>
+      </w:r>
+      <w:proofErr w:type="spellStart"/>
+      <w:r>
+        <w:rPr>
+          <w:rStyle w:val="Collegamentoipertestuale"/>
+        </w:rPr>
+        <w:t>rp</w:t>
+      </w:r>
+      <w:proofErr w:type="spellEnd"/>
+    </w:p>
+    <w:p>
+      <w:r>
+        <w:rPr>
+          <w:rStyle w:val="Collegamentoipertestuale"/>
+        </w:rPr>
+        <w:fldChar w:fldCharType="end"/>
+      </w:r>
+    </w:p>
     <w:p/>
     <w:p>
       <w:pPr>
@@ -1807,21 +1852,8 @@
         <w:t xml:space="preserve">Contenere caratteri la cui dimensione può essere aumentata dall’utente. </w:t>
       </w:r>
     </w:p>
-    <w:p>
-      <w:pPr>
-        <w:pStyle w:val="Paragrafoelenco"/>
-        <w:numPr>
-          <w:ilvl w:val="0"/>
-          <w:numId w:val="5"/>
-        </w:numPr>
-      </w:pPr>
-      <w:r>
-        <w:t>Avere una funzione accessibile, almeno di livello AA</w:t>
-      </w:r>
-      <w:r>
-        <w:t>.</w:t>
-      </w:r>
-    </w:p>
+    <w:p/>
+    <w:p/>
     <w:p/>
     <w:p/>
     <w:p/>
@@ -1900,7 +1932,7 @@
                     <pic:cNvPicPr/>
                   </pic:nvPicPr>
                   <pic:blipFill>
-                    <a:blip r:embed="rId13">
+                    <a:blip r:embed="rId12">
                       <a:extLst>
                         <a:ext uri="{28A0092B-C50C-407E-A947-70E740481C1C}">
                           <a14:useLocalDpi xmlns:a14="http://schemas.microsoft.com/office/drawing/2010/main" val="0"/>
@@ -4087,19 +4119,11 @@
                 <w:numId w:val="33"/>
               </w:numPr>
             </w:pPr>
-            <w:commentRangeStart w:id="0"/>
             <w:r>
               <w:t xml:space="preserve">La sequenza alternativa degli eventi </w:t>
             </w:r>
             <w:r>
               <w:t>inizia dopo il passo 2.1 della sequenza principale degli eventi</w:t>
-            </w:r>
-            <w:commentRangeEnd w:id="0"/>
-            <w:r>
-              <w:rPr>
-                <w:rStyle w:val="Rimandocommento"/>
-              </w:rPr>
-              <w:commentReference w:id="0"/>
             </w:r>
           </w:p>
           <w:p>
@@ -4680,19 +4704,11 @@
                 <w:color w:val="FFFFFF" w:themeColor="background1"/>
               </w:rPr>
             </w:pPr>
-            <w:commentRangeStart w:id="1"/>
             <w:r>
               <w:rPr>
                 <w:color w:val="FFFFFF" w:themeColor="background1"/>
               </w:rPr>
               <w:t>Ricerca inconsistente</w:t>
-            </w:r>
-            <w:commentRangeEnd w:id="1"/>
-            <w:r>
-              <w:rPr>
-                <w:rStyle w:val="Rimandocommento"/>
-              </w:rPr>
-              <w:commentReference w:id="1"/>
             </w:r>
             <w:r>
               <w:rPr>
@@ -5736,16 +5752,8 @@
             <w:shd w:val="clear" w:color="auto" w:fill="FFFFFF" w:themeFill="background1"/>
           </w:tcPr>
           <w:p>
-            <w:commentRangeStart w:id="2"/>
             <w:r>
               <w:t>Associazione del socio al corso incompatibile</w:t>
-            </w:r>
-            <w:commentRangeEnd w:id="2"/>
-            <w:r>
-              <w:rPr>
-                <w:rStyle w:val="Rimandocommento"/>
-              </w:rPr>
-              <w:commentReference w:id="2"/>
             </w:r>
           </w:p>
           <w:p/>
@@ -7531,12 +7539,24 @@
       <w:r>
         <w:t xml:space="preserve">La documentazione della progettazione del database è consultabile al seguente link </w:t>
       </w:r>
-      <w:hyperlink r:id="rId17" w:history="1">
+      <w:hyperlink r:id="rId13" w:history="1">
         <w:r>
           <w:rPr>
             <w:rStyle w:val="Collegamentoipertestuale"/>
           </w:rPr>
-          <w:t>Documentazione Database.pdf</w:t>
+          <w:t>Documentazion</w:t>
+        </w:r>
+        <w:r>
+          <w:rPr>
+            <w:rStyle w:val="Collegamentoipertestuale"/>
+          </w:rPr>
+          <w:t>e</w:t>
+        </w:r>
+        <w:r>
+          <w:rPr>
+            <w:rStyle w:val="Collegamentoipertestuale"/>
+          </w:rPr>
+          <w:t xml:space="preserve"> Database.pdf</w:t>
         </w:r>
       </w:hyperlink>
     </w:p>
@@ -7561,22 +7581,36 @@
     <w:p/>
     <w:p>
       <w:r>
-        <w:t xml:space="preserve">Modalità di identificazione utenti; recupero </w:t>
+        <w:t xml:space="preserve">Gli utenti vengono identificati al momento del login tramite i dati: </w:t>
+      </w:r>
+    </w:p>
+    <w:p>
+      <w:pPr>
+        <w:pStyle w:val="Paragrafoelenco"/>
+      </w:pPr>
+      <w:r>
+        <w:t>- indirizzo e-mail;</w:t>
+      </w:r>
+    </w:p>
+    <w:p>
+      <w:pPr>
+        <w:pStyle w:val="Paragrafoelenco"/>
+      </w:pPr>
+      <w:r>
+        <w:t>- password.</w:t>
+      </w:r>
+    </w:p>
+    <w:p>
+      <w:r>
+        <w:t xml:space="preserve">Un utente che ha accesso alla piattaforma (segretario, fondatore), può modificare la password oppure l’e-mail tramite i </w:t>
       </w:r>
       <w:proofErr w:type="spellStart"/>
       <w:r>
-        <w:t>passw</w:t>
+        <w:t>form</w:t>
       </w:r>
       <w:proofErr w:type="spellEnd"/>
       <w:r>
-        <w:t>; protezione dati accesso non autorizzati; protezione dati da perdite accidentali</w:t>
-      </w:r>
-      <w:bookmarkStart w:id="3" w:name="_GoBack"/>
-      <w:bookmarkEnd w:id="3"/>
-    </w:p>
-    <w:p>
-      <w:r>
-        <w:t xml:space="preserve"> </w:t>
+        <w:t xml:space="preserve"> di modifica della pagina corrispettiva</w:t>
       </w:r>
     </w:p>
     <w:p/>
@@ -7895,6 +7929,7 @@
         </w:numPr>
       </w:pPr>
       <w:r>
+        <w:lastRenderedPageBreak/>
         <w:t>Ricevuti</w:t>
       </w:r>
       <w:r>
@@ -7927,7 +7962,6 @@
         </w:numPr>
       </w:pPr>
       <w:r>
-        <w:lastRenderedPageBreak/>
         <w:t>Personali</w:t>
       </w:r>
     </w:p>
@@ -8282,6 +8316,7 @@
         <w:ind w:left="1440"/>
       </w:pPr>
       <w:r>
+        <w:lastRenderedPageBreak/>
         <w:t>Questa pagina è dedicata alla catalogazione dei verbali redatti dal consiglio direttivo. Sarà possibile visionare il documento scansionato. La catalogazione avverrà in base alla data di inserimento del documento.</w:t>
       </w:r>
     </w:p>
@@ -8306,7 +8341,6 @@
         <w:ind w:left="1440"/>
       </w:pPr>
       <w:r>
-        <w:lastRenderedPageBreak/>
         <w:t xml:space="preserve">In questa pagina saranno presenti un istogramma o un diagramma a torta che metteranno in relazione gli utili e le spese accumulati dalla ASD. Sarà possibile </w:t>
       </w:r>
       <w:r>
@@ -8401,7 +8435,7 @@
     <w:p/>
     <w:p>
       <w:r>
-        <w:t xml:space="preserve">Hardware, software e rete (server e sistema operativo; rete: tipo di connettività e provider fornitore; middleware: web server o </w:t>
+        <w:t xml:space="preserve">La web </w:t>
       </w:r>
       <w:proofErr w:type="spellStart"/>
       <w:r>
@@ -8409,16 +8443,58 @@
       </w:r>
       <w:proofErr w:type="spellEnd"/>
       <w:r>
-        <w:t xml:space="preserve"> server, sistema di gestione dei contenuti, sistema di gestione del </w:t>
+        <w:t xml:space="preserve"> è compatibile con gli attuali sistemi operativi (Windows 7 e versioni successivi) e i seguenti browser web:</w:t>
+      </w:r>
+    </w:p>
+    <w:p>
+      <w:pPr>
+        <w:ind w:firstLine="708"/>
+      </w:pPr>
+      <w:r>
+        <w:t>- Chrome;</w:t>
+      </w:r>
+    </w:p>
+    <w:p>
+      <w:pPr>
+        <w:ind w:firstLine="708"/>
+      </w:pPr>
+      <w:r>
+        <w:t xml:space="preserve">- </w:t>
       </w:r>
       <w:proofErr w:type="spellStart"/>
       <w:r>
-        <w:t>db</w:t>
+        <w:t>Mozilla</w:t>
       </w:r>
       <w:proofErr w:type="spellEnd"/>
       <w:r>
-        <w:t>)</w:t>
-      </w:r>
+        <w:t xml:space="preserve"> Firefox;</w:t>
+      </w:r>
+    </w:p>
+    <w:p>
+      <w:pPr>
+        <w:ind w:firstLine="708"/>
+      </w:pPr>
+      <w:r>
+        <w:t>- Opera;</w:t>
+      </w:r>
+    </w:p>
+    <w:p>
+      <w:pPr>
+        <w:ind w:firstLine="708"/>
+      </w:pPr>
+      <w:r>
+        <w:t>- Edge;</w:t>
+      </w:r>
+    </w:p>
+    <w:p>
+      <w:pPr>
+        <w:ind w:firstLine="708"/>
+      </w:pPr>
+      <w:r>
+        <w:t xml:space="preserve">- Safari </w:t>
+      </w:r>
+      <w:bookmarkStart w:id="0" w:name="_GoBack"/>
+      <w:bookmarkEnd w:id="0"/>
     </w:p>
     <w:p/>
     <w:p>
@@ -8457,7 +8533,11 @@
     <w:p/>
     <w:p>
       <w:r>
-        <w:t>Prestazioni del sito (ampiezza della banda di connessione, potenza del server…); reperibilità (URL per aggiungere il sito; parola chiave per la ricerca nei browser); compatibilità con i diversi browser; accessibilità per utenti disabili (normativa a cui si riferisce)</w:t>
+        <w:t xml:space="preserve">Prestazioni del sito (ampiezza della banda di connessione, potenza del server…); reperibilità (URL per aggiungere il sito; parola chiave per la ricerca nei browser); </w:t>
+      </w:r>
+      <w:r>
+        <w:lastRenderedPageBreak/>
+        <w:t>compatibilità con i diversi browser; accessibilità per utenti disabili (normativa a cui si riferisce)</w:t>
       </w:r>
     </w:p>
     <w:p/>
@@ -8500,7 +8580,6 @@
         <w:pStyle w:val="Titolo1"/>
       </w:pPr>
       <w:r>
-        <w:lastRenderedPageBreak/>
         <w:t>Parte terza: Requisiti di gestione del progetto</w:t>
       </w:r>
       <w:r>
@@ -8811,7 +8890,6 @@
     <w:p/>
     <w:p>
       <w:r>
-        <w:lastRenderedPageBreak/>
         <w:t xml:space="preserve">Per la creazione della web </w:t>
       </w:r>
       <w:proofErr w:type="spellStart"/>
@@ -8999,75 +9077,6 @@
     </w:sectPr>
   </w:body>
 </w:document>
-</file>
-
-<file path=word/comments.xml><?xml version="1.0" encoding="utf-8"?>
-<w:comments xmlns:wpc="http://schemas.microsoft.com/office/word/2010/wordprocessingCanvas" xmlns:cx="http://schemas.microsoft.com/office/drawing/2014/chartex" xmlns:cx1="http://schemas.microsoft.com/office/drawing/2015/9/8/chartex" xmlns:cx2="http://schemas.microsoft.com/office/drawing/2015/10/21/chartex" xmlns:cx3="http://schemas.microsoft.com/office/drawing/2016/5/9/chartex" xmlns:cx4="http://schemas.microsoft.com/office/drawing/2016/5/10/chartex" xmlns:cx5="http://schemas.microsoft.com/office/drawing/2016/5/11/chartex" xmlns:cx6="http://schemas.microsoft.com/office/drawing/2016/5/12/chartex" xmlns:cx7="http://schemas.microsoft.com/office/drawing/2016/5/13/chartex" xmlns:cx8="http://schemas.microsoft.com/office/drawing/2016/5/14/chartex" xmlns:mc="http://schemas.openxmlformats.org/markup-compatibility/2006" xmlns:aink="http://schemas.microsoft.com/office/drawing/2016/ink" xmlns:am3d="http://schemas.microsoft.com/office/drawing/2017/model3d" xmlns:o="urn:schemas-microsoft-com:office:office" xmlns:r="http://schemas.openxmlformats.org/officeDocument/2006/relationships" xmlns:m="http://schemas.openxmlformats.org/officeDocument/2006/math" xmlns:v="urn:schemas-microsoft-com:vml" xmlns:wp14="http://schemas.microsoft.com/office/word/2010/wordprocessingDrawing" xmlns:wp="http://schemas.openxmlformats.org/drawingml/2006/wordprocessingDrawing" xmlns:w10="urn:schemas-microsoft-com:office:word" xmlns:w="http://schemas.openxmlformats.org/wordprocessingml/2006/main" xmlns:w14="http://schemas.microsoft.com/office/word/2010/wordml" xmlns:w15="http://schemas.microsoft.com/office/word/2012/wordml" xmlns:w16cid="http://schemas.microsoft.com/office/word/2016/wordml/cid" xmlns:w16se="http://schemas.microsoft.com/office/word/2015/wordml/symex" xmlns:wpg="http://schemas.microsoft.com/office/word/2010/wordprocessingGroup" xmlns:wpi="http://schemas.microsoft.com/office/word/2010/wordprocessingInk" xmlns:wne="http://schemas.microsoft.com/office/word/2006/wordml" xmlns:wps="http://schemas.microsoft.com/office/word/2010/wordprocessingShape" mc:Ignorable="w14 w15 w16se w16cid wp14">
-  <w:comment w:id="0" w:author="Andrea  Mannavola" w:date="2019-02-06T12:47:00Z" w:initials="AM">
-    <w:p>
-      <w:pPr>
-        <w:pStyle w:val="Testocommento"/>
-      </w:pPr>
-      <w:r>
-        <w:rPr>
-          <w:rStyle w:val="Rimandocommento"/>
-        </w:rPr>
-        <w:annotationRef/>
-      </w:r>
-      <w:r>
-        <w:t>Verificare se il controllo avviene durante la digitazione oppure dopo l’invio del form</w:t>
-      </w:r>
-    </w:p>
-  </w:comment>
-  <w:comment w:id="1" w:author="Andrea  Mannavola" w:date="2019-02-06T12:20:00Z" w:initials="AM">
-    <w:p>
-      <w:pPr>
-        <w:pStyle w:val="Testocommento"/>
-      </w:pPr>
-      <w:r>
-        <w:rPr>
-          <w:rStyle w:val="Rimandocommento"/>
-        </w:rPr>
-        <w:annotationRef/>
-      </w:r>
-      <w:r>
-        <w:t>Verificare se nella pagina dei corsi sarà presente una casella di ricerca. Eventualmente modificare la nota a piè di pagina.</w:t>
-      </w:r>
-    </w:p>
-  </w:comment>
-  <w:comment w:id="2" w:author="Andrea  Mannavola" w:date="2019-02-06T12:35:00Z" w:initials="AM">
-    <w:p>
-      <w:pPr>
-        <w:pStyle w:val="Testocommento"/>
-      </w:pPr>
-      <w:r>
-        <w:rPr>
-          <w:rStyle w:val="Rimandocommento"/>
-        </w:rPr>
-        <w:annotationRef/>
-      </w:r>
-      <w:r>
-        <w:t>Verificarne la effettiva possibilità</w:t>
-      </w:r>
-    </w:p>
-  </w:comment>
-</w:comments>
-</file>
-
-<file path=word/commentsExtended.xml><?xml version="1.0" encoding="utf-8"?>
-<w15:commentsEx xmlns:wpc="http://schemas.microsoft.com/office/word/2010/wordprocessingCanvas" xmlns:cx="http://schemas.microsoft.com/office/drawing/2014/chartex" xmlns:cx1="http://schemas.microsoft.com/office/drawing/2015/9/8/chartex" xmlns:cx2="http://schemas.microsoft.com/office/drawing/2015/10/21/chartex" xmlns:cx3="http://schemas.microsoft.com/office/drawing/2016/5/9/chartex" xmlns:cx4="http://schemas.microsoft.com/office/drawing/2016/5/10/chartex" xmlns:cx5="http://schemas.microsoft.com/office/drawing/2016/5/11/chartex" xmlns:cx6="http://schemas.microsoft.com/office/drawing/2016/5/12/chartex" xmlns:cx7="http://schemas.microsoft.com/office/drawing/2016/5/13/chartex" xmlns:cx8="http://schemas.microsoft.com/office/drawing/2016/5/14/chartex" xmlns:mc="http://schemas.openxmlformats.org/markup-compatibility/2006" xmlns:aink="http://schemas.microsoft.com/office/drawing/2016/ink" xmlns:am3d="http://schemas.microsoft.com/office/drawing/2017/model3d" xmlns:o="urn:schemas-microsoft-com:office:office" xmlns:r="http://schemas.openxmlformats.org/officeDocument/2006/relationships" xmlns:m="http://schemas.openxmlformats.org/officeDocument/2006/math" xmlns:v="urn:schemas-microsoft-com:vml" xmlns:wp14="http://schemas.microsoft.com/office/word/2010/wordprocessingDrawing" xmlns:wp="http://schemas.openxmlformats.org/drawingml/2006/wordprocessingDrawing" xmlns:w10="urn:schemas-microsoft-com:office:word" xmlns:w="http://schemas.openxmlformats.org/wordprocessingml/2006/main" xmlns:w14="http://schemas.microsoft.com/office/word/2010/wordml" xmlns:w15="http://schemas.microsoft.com/office/word/2012/wordml" xmlns:w16cid="http://schemas.microsoft.com/office/word/2016/wordml/cid" xmlns:w16se="http://schemas.microsoft.com/office/word/2015/wordml/symex" xmlns:wpg="http://schemas.microsoft.com/office/word/2010/wordprocessingGroup" xmlns:wpi="http://schemas.microsoft.com/office/word/2010/wordprocessingInk" xmlns:wne="http://schemas.microsoft.com/office/word/2006/wordml" xmlns:wps="http://schemas.microsoft.com/office/word/2010/wordprocessingShape" mc:Ignorable="w14 w15 w16se w16cid wp14">
-  <w15:commentEx w15:paraId="376E07C8" w15:done="0"/>
-  <w15:commentEx w15:paraId="6E9E861C" w15:done="0"/>
-  <w15:commentEx w15:paraId="194A8F66" w15:done="0"/>
-</w15:commentsEx>
-</file>
-
-<file path=word/commentsIds.xml><?xml version="1.0" encoding="utf-8"?>
-<w16cid:commentsIds xmlns:wpc="http://schemas.microsoft.com/office/word/2010/wordprocessingCanvas" xmlns:cx="http://schemas.microsoft.com/office/drawing/2014/chartex" xmlns:cx1="http://schemas.microsoft.com/office/drawing/2015/9/8/chartex" xmlns:cx2="http://schemas.microsoft.com/office/drawing/2015/10/21/chartex" xmlns:cx3="http://schemas.microsoft.com/office/drawing/2016/5/9/chartex" xmlns:cx4="http://schemas.microsoft.com/office/drawing/2016/5/10/chartex" xmlns:cx5="http://schemas.microsoft.com/office/drawing/2016/5/11/chartex" xmlns:cx6="http://schemas.microsoft.com/office/drawing/2016/5/12/chartex" xmlns:cx7="http://schemas.microsoft.com/office/drawing/2016/5/13/chartex" xmlns:cx8="http://schemas.microsoft.com/office/drawing/2016/5/14/chartex" xmlns:mc="http://schemas.openxmlformats.org/markup-compatibility/2006" xmlns:aink="http://schemas.microsoft.com/office/drawing/2016/ink" xmlns:am3d="http://schemas.microsoft.com/office/drawing/2017/model3d" xmlns:o="urn:schemas-microsoft-com:office:office" xmlns:r="http://schemas.openxmlformats.org/officeDocument/2006/relationships" xmlns:m="http://schemas.openxmlformats.org/officeDocument/2006/math" xmlns:v="urn:schemas-microsoft-com:vml" xmlns:wp14="http://schemas.microsoft.com/office/word/2010/wordprocessingDrawing" xmlns:wp="http://schemas.openxmlformats.org/drawingml/2006/wordprocessingDrawing" xmlns:w10="urn:schemas-microsoft-com:office:word" xmlns:w="http://schemas.openxmlformats.org/wordprocessingml/2006/main" xmlns:w14="http://schemas.microsoft.com/office/word/2010/wordml" xmlns:w15="http://schemas.microsoft.com/office/word/2012/wordml" xmlns:w16cid="http://schemas.microsoft.com/office/word/2016/wordml/cid" xmlns:w16se="http://schemas.microsoft.com/office/word/2015/wordml/symex" xmlns:wpg="http://schemas.microsoft.com/office/word/2010/wordprocessingGroup" xmlns:wpi="http://schemas.microsoft.com/office/word/2010/wordprocessingInk" xmlns:wne="http://schemas.microsoft.com/office/word/2006/wordml" xmlns:wps="http://schemas.microsoft.com/office/word/2010/wordprocessingShape" mc:Ignorable="w14 w15 w16se w16cid wp14">
-  <w16cid:commentId w16cid:paraId="376E07C8" w16cid:durableId="200555FA"/>
-  <w16cid:commentId w16cid:paraId="6E9E861C" w16cid:durableId="20054F8F"/>
-  <w16cid:commentId w16cid:paraId="194A8F66" w16cid:durableId="200552F4"/>
-</w16cid:commentsIds>
 </file>
 
 <file path=word/endnotes.xml><?xml version="1.0" encoding="utf-8"?>
@@ -9303,7 +9312,7 @@
         <v:path o:extrusionok="f" gradientshapeok="t" o:connecttype="rect"/>
         <o:lock v:ext="edit" aspectratio="t"/>
       </v:shapetype>
-      <v:shape id="_x0000_i1033" type="#_x0000_t75" style="width:11.1pt;height:11.1pt" o:bullet="t">
+      <v:shape id="_x0000_i1035" type="#_x0000_t75" style="width:11.1pt;height:11.1pt" o:bullet="t">
         <v:imagedata r:id="rId1" o:title="mso3114"/>
       </v:shape>
     </w:pict>
@@ -11548,6 +11557,119 @@
     </w:lvl>
   </w:abstractNum>
   <w:abstractNum w:abstractNumId="24" w15:restartNumberingAfterBreak="0">
+    <w:nsid w:val="36790456"/>
+    <w:multiLevelType w:val="hybridMultilevel"/>
+    <w:tmpl w:val="3356DE8A"/>
+    <w:lvl w:ilvl="0" w:tplc="04100001">
+      <w:start w:val="1"/>
+      <w:numFmt w:val="bullet"/>
+      <w:lvlText w:val=""/>
+      <w:lvlJc w:val="left"/>
+      <w:pPr>
+        <w:ind w:left="720" w:hanging="360"/>
+      </w:pPr>
+      <w:rPr>
+        <w:rFonts w:ascii="Symbol" w:hAnsi="Symbol" w:hint="default"/>
+      </w:rPr>
+    </w:lvl>
+    <w:lvl w:ilvl="1" w:tplc="04100003" w:tentative="1">
+      <w:start w:val="1"/>
+      <w:numFmt w:val="bullet"/>
+      <w:lvlText w:val="o"/>
+      <w:lvlJc w:val="left"/>
+      <w:pPr>
+        <w:ind w:left="1440" w:hanging="360"/>
+      </w:pPr>
+      <w:rPr>
+        <w:rFonts w:ascii="Courier New" w:hAnsi="Courier New" w:cs="Courier New" w:hint="default"/>
+      </w:rPr>
+    </w:lvl>
+    <w:lvl w:ilvl="2" w:tplc="04100005" w:tentative="1">
+      <w:start w:val="1"/>
+      <w:numFmt w:val="bullet"/>
+      <w:lvlText w:val=""/>
+      <w:lvlJc w:val="left"/>
+      <w:pPr>
+        <w:ind w:left="2160" w:hanging="360"/>
+      </w:pPr>
+      <w:rPr>
+        <w:rFonts w:ascii="Wingdings" w:hAnsi="Wingdings" w:hint="default"/>
+      </w:rPr>
+    </w:lvl>
+    <w:lvl w:ilvl="3" w:tplc="04100001" w:tentative="1">
+      <w:start w:val="1"/>
+      <w:numFmt w:val="bullet"/>
+      <w:lvlText w:val=""/>
+      <w:lvlJc w:val="left"/>
+      <w:pPr>
+        <w:ind w:left="2880" w:hanging="360"/>
+      </w:pPr>
+      <w:rPr>
+        <w:rFonts w:ascii="Symbol" w:hAnsi="Symbol" w:hint="default"/>
+      </w:rPr>
+    </w:lvl>
+    <w:lvl w:ilvl="4" w:tplc="04100003" w:tentative="1">
+      <w:start w:val="1"/>
+      <w:numFmt w:val="bullet"/>
+      <w:lvlText w:val="o"/>
+      <w:lvlJc w:val="left"/>
+      <w:pPr>
+        <w:ind w:left="3600" w:hanging="360"/>
+      </w:pPr>
+      <w:rPr>
+        <w:rFonts w:ascii="Courier New" w:hAnsi="Courier New" w:cs="Courier New" w:hint="default"/>
+      </w:rPr>
+    </w:lvl>
+    <w:lvl w:ilvl="5" w:tplc="04100005" w:tentative="1">
+      <w:start w:val="1"/>
+      <w:numFmt w:val="bullet"/>
+      <w:lvlText w:val=""/>
+      <w:lvlJc w:val="left"/>
+      <w:pPr>
+        <w:ind w:left="4320" w:hanging="360"/>
+      </w:pPr>
+      <w:rPr>
+        <w:rFonts w:ascii="Wingdings" w:hAnsi="Wingdings" w:hint="default"/>
+      </w:rPr>
+    </w:lvl>
+    <w:lvl w:ilvl="6" w:tplc="04100001" w:tentative="1">
+      <w:start w:val="1"/>
+      <w:numFmt w:val="bullet"/>
+      <w:lvlText w:val=""/>
+      <w:lvlJc w:val="left"/>
+      <w:pPr>
+        <w:ind w:left="5040" w:hanging="360"/>
+      </w:pPr>
+      <w:rPr>
+        <w:rFonts w:ascii="Symbol" w:hAnsi="Symbol" w:hint="default"/>
+      </w:rPr>
+    </w:lvl>
+    <w:lvl w:ilvl="7" w:tplc="04100003" w:tentative="1">
+      <w:start w:val="1"/>
+      <w:numFmt w:val="bullet"/>
+      <w:lvlText w:val="o"/>
+      <w:lvlJc w:val="left"/>
+      <w:pPr>
+        <w:ind w:left="5760" w:hanging="360"/>
+      </w:pPr>
+      <w:rPr>
+        <w:rFonts w:ascii="Courier New" w:hAnsi="Courier New" w:cs="Courier New" w:hint="default"/>
+      </w:rPr>
+    </w:lvl>
+    <w:lvl w:ilvl="8" w:tplc="04100005" w:tentative="1">
+      <w:start w:val="1"/>
+      <w:numFmt w:val="bullet"/>
+      <w:lvlText w:val=""/>
+      <w:lvlJc w:val="left"/>
+      <w:pPr>
+        <w:ind w:left="6480" w:hanging="360"/>
+      </w:pPr>
+      <w:rPr>
+        <w:rFonts w:ascii="Wingdings" w:hAnsi="Wingdings" w:hint="default"/>
+      </w:rPr>
+    </w:lvl>
+  </w:abstractNum>
+  <w:abstractNum w:abstractNumId="25" w15:restartNumberingAfterBreak="0">
     <w:nsid w:val="370B5202"/>
     <w:multiLevelType w:val="hybridMultilevel"/>
     <w:tmpl w:val="E44E23CE"/>
@@ -11636,7 +11758,7 @@
       </w:pPr>
     </w:lvl>
   </w:abstractNum>
-  <w:abstractNum w:abstractNumId="25" w15:restartNumberingAfterBreak="0">
+  <w:abstractNum w:abstractNumId="26" w15:restartNumberingAfterBreak="0">
     <w:nsid w:val="37493A84"/>
     <w:multiLevelType w:val="multilevel"/>
     <w:tmpl w:val="0410001F"/>
@@ -11722,7 +11844,7 @@
       </w:pPr>
     </w:lvl>
   </w:abstractNum>
-  <w:abstractNum w:abstractNumId="26" w15:restartNumberingAfterBreak="0">
+  <w:abstractNum w:abstractNumId="27" w15:restartNumberingAfterBreak="0">
     <w:nsid w:val="3C792381"/>
     <w:multiLevelType w:val="hybridMultilevel"/>
     <w:tmpl w:val="00226094"/>
@@ -11836,7 +11958,7 @@
       </w:rPr>
     </w:lvl>
   </w:abstractNum>
-  <w:abstractNum w:abstractNumId="27" w15:restartNumberingAfterBreak="0">
+  <w:abstractNum w:abstractNumId="28" w15:restartNumberingAfterBreak="0">
     <w:nsid w:val="3C8571DB"/>
     <w:multiLevelType w:val="hybridMultilevel"/>
     <w:tmpl w:val="15F6E5DC"/>
@@ -11949,7 +12071,7 @@
       </w:rPr>
     </w:lvl>
   </w:abstractNum>
-  <w:abstractNum w:abstractNumId="28" w15:restartNumberingAfterBreak="0">
+  <w:abstractNum w:abstractNumId="29" w15:restartNumberingAfterBreak="0">
     <w:nsid w:val="3D9D7800"/>
     <w:multiLevelType w:val="multilevel"/>
     <w:tmpl w:val="0410001F"/>
@@ -12038,7 +12160,7 @@
       </w:pPr>
     </w:lvl>
   </w:abstractNum>
-  <w:abstractNum w:abstractNumId="29" w15:restartNumberingAfterBreak="0">
+  <w:abstractNum w:abstractNumId="30" w15:restartNumberingAfterBreak="0">
     <w:nsid w:val="3DB05857"/>
     <w:multiLevelType w:val="multilevel"/>
     <w:tmpl w:val="B93001BE"/>
@@ -12159,7 +12281,7 @@
       </w:rPr>
     </w:lvl>
   </w:abstractNum>
-  <w:abstractNum w:abstractNumId="30" w15:restartNumberingAfterBreak="0">
+  <w:abstractNum w:abstractNumId="31" w15:restartNumberingAfterBreak="0">
     <w:nsid w:val="408D30D6"/>
     <w:multiLevelType w:val="multilevel"/>
     <w:tmpl w:val="0410001F"/>
@@ -12245,7 +12367,7 @@
       </w:pPr>
     </w:lvl>
   </w:abstractNum>
-  <w:abstractNum w:abstractNumId="31" w15:restartNumberingAfterBreak="0">
+  <w:abstractNum w:abstractNumId="32" w15:restartNumberingAfterBreak="0">
     <w:nsid w:val="42A208AE"/>
     <w:multiLevelType w:val="multilevel"/>
     <w:tmpl w:val="0410001F"/>
@@ -12331,7 +12453,7 @@
       </w:pPr>
     </w:lvl>
   </w:abstractNum>
-  <w:abstractNum w:abstractNumId="32" w15:restartNumberingAfterBreak="0">
+  <w:abstractNum w:abstractNumId="33" w15:restartNumberingAfterBreak="0">
     <w:nsid w:val="45DB3083"/>
     <w:multiLevelType w:val="hybridMultilevel"/>
     <w:tmpl w:val="87728264"/>
@@ -12420,7 +12542,7 @@
       </w:pPr>
     </w:lvl>
   </w:abstractNum>
-  <w:abstractNum w:abstractNumId="33" w15:restartNumberingAfterBreak="0">
+  <w:abstractNum w:abstractNumId="34" w15:restartNumberingAfterBreak="0">
     <w:nsid w:val="466D15F1"/>
     <w:multiLevelType w:val="hybridMultilevel"/>
     <w:tmpl w:val="0BF07138"/>
@@ -12534,7 +12656,7 @@
       </w:rPr>
     </w:lvl>
   </w:abstractNum>
-  <w:abstractNum w:abstractNumId="34" w15:restartNumberingAfterBreak="0">
+  <w:abstractNum w:abstractNumId="35" w15:restartNumberingAfterBreak="0">
     <w:nsid w:val="4B460F07"/>
     <w:multiLevelType w:val="hybridMultilevel"/>
     <w:tmpl w:val="07C46A7C"/>
@@ -12623,7 +12745,7 @@
       </w:pPr>
     </w:lvl>
   </w:abstractNum>
-  <w:abstractNum w:abstractNumId="35" w15:restartNumberingAfterBreak="0">
+  <w:abstractNum w:abstractNumId="36" w15:restartNumberingAfterBreak="0">
     <w:nsid w:val="4B733A71"/>
     <w:multiLevelType w:val="hybridMultilevel"/>
     <w:tmpl w:val="11F66388"/>
@@ -12712,7 +12834,7 @@
       </w:pPr>
     </w:lvl>
   </w:abstractNum>
-  <w:abstractNum w:abstractNumId="36" w15:restartNumberingAfterBreak="0">
+  <w:abstractNum w:abstractNumId="37" w15:restartNumberingAfterBreak="0">
     <w:nsid w:val="4C286262"/>
     <w:multiLevelType w:val="multilevel"/>
     <w:tmpl w:val="9B0816D4"/>
@@ -12833,7 +12955,7 @@
       </w:rPr>
     </w:lvl>
   </w:abstractNum>
-  <w:abstractNum w:abstractNumId="37" w15:restartNumberingAfterBreak="0">
+  <w:abstractNum w:abstractNumId="38" w15:restartNumberingAfterBreak="0">
     <w:nsid w:val="4F10642F"/>
     <w:multiLevelType w:val="hybridMultilevel"/>
     <w:tmpl w:val="ECC63062"/>
@@ -12946,7 +13068,7 @@
       </w:rPr>
     </w:lvl>
   </w:abstractNum>
-  <w:abstractNum w:abstractNumId="38" w15:restartNumberingAfterBreak="0">
+  <w:abstractNum w:abstractNumId="39" w15:restartNumberingAfterBreak="0">
     <w:nsid w:val="54BD0E9F"/>
     <w:multiLevelType w:val="multilevel"/>
     <w:tmpl w:val="0410001F"/>
@@ -13032,7 +13154,7 @@
       </w:pPr>
     </w:lvl>
   </w:abstractNum>
-  <w:abstractNum w:abstractNumId="39" w15:restartNumberingAfterBreak="0">
+  <w:abstractNum w:abstractNumId="40" w15:restartNumberingAfterBreak="0">
     <w:nsid w:val="5AFD598B"/>
     <w:multiLevelType w:val="hybridMultilevel"/>
     <w:tmpl w:val="FDD0D77C"/>
@@ -13121,7 +13243,7 @@
       </w:pPr>
     </w:lvl>
   </w:abstractNum>
-  <w:abstractNum w:abstractNumId="40" w15:restartNumberingAfterBreak="0">
+  <w:abstractNum w:abstractNumId="41" w15:restartNumberingAfterBreak="0">
     <w:nsid w:val="5C6851E7"/>
     <w:multiLevelType w:val="hybridMultilevel"/>
     <w:tmpl w:val="42B475DA"/>
@@ -13210,7 +13332,7 @@
       </w:pPr>
     </w:lvl>
   </w:abstractNum>
-  <w:abstractNum w:abstractNumId="41" w15:restartNumberingAfterBreak="0">
+  <w:abstractNum w:abstractNumId="42" w15:restartNumberingAfterBreak="0">
     <w:nsid w:val="5F9527DD"/>
     <w:multiLevelType w:val="hybridMultilevel"/>
     <w:tmpl w:val="CB8E8CE4"/>
@@ -13299,7 +13421,7 @@
       </w:pPr>
     </w:lvl>
   </w:abstractNum>
-  <w:abstractNum w:abstractNumId="42" w15:restartNumberingAfterBreak="0">
+  <w:abstractNum w:abstractNumId="43" w15:restartNumberingAfterBreak="0">
     <w:nsid w:val="5FB01EF7"/>
     <w:multiLevelType w:val="hybridMultilevel"/>
     <w:tmpl w:val="054C9BA4"/>
@@ -13388,7 +13510,7 @@
       </w:pPr>
     </w:lvl>
   </w:abstractNum>
-  <w:abstractNum w:abstractNumId="43" w15:restartNumberingAfterBreak="0">
+  <w:abstractNum w:abstractNumId="44" w15:restartNumberingAfterBreak="0">
     <w:nsid w:val="68584B03"/>
     <w:multiLevelType w:val="multilevel"/>
     <w:tmpl w:val="B93001BE"/>
@@ -13509,7 +13631,7 @@
       </w:rPr>
     </w:lvl>
   </w:abstractNum>
-  <w:abstractNum w:abstractNumId="44" w15:restartNumberingAfterBreak="0">
+  <w:abstractNum w:abstractNumId="45" w15:restartNumberingAfterBreak="0">
     <w:nsid w:val="692175C2"/>
     <w:multiLevelType w:val="hybridMultilevel"/>
     <w:tmpl w:val="DFA67714"/>
@@ -13598,7 +13720,7 @@
       </w:pPr>
     </w:lvl>
   </w:abstractNum>
-  <w:abstractNum w:abstractNumId="45" w15:restartNumberingAfterBreak="0">
+  <w:abstractNum w:abstractNumId="46" w15:restartNumberingAfterBreak="0">
     <w:nsid w:val="6CC333C4"/>
     <w:multiLevelType w:val="hybridMultilevel"/>
     <w:tmpl w:val="4C18AEFA"/>
@@ -13687,7 +13809,7 @@
       </w:pPr>
     </w:lvl>
   </w:abstractNum>
-  <w:abstractNum w:abstractNumId="46" w15:restartNumberingAfterBreak="0">
+  <w:abstractNum w:abstractNumId="47" w15:restartNumberingAfterBreak="0">
     <w:nsid w:val="6DB4635D"/>
     <w:multiLevelType w:val="hybridMultilevel"/>
     <w:tmpl w:val="71C4F950"/>
@@ -13776,7 +13898,7 @@
       </w:pPr>
     </w:lvl>
   </w:abstractNum>
-  <w:abstractNum w:abstractNumId="47" w15:restartNumberingAfterBreak="0">
+  <w:abstractNum w:abstractNumId="48" w15:restartNumberingAfterBreak="0">
     <w:nsid w:val="70A53EAE"/>
     <w:multiLevelType w:val="hybridMultilevel"/>
     <w:tmpl w:val="8FA29EB0"/>
@@ -13889,7 +14011,7 @@
       </w:rPr>
     </w:lvl>
   </w:abstractNum>
-  <w:abstractNum w:abstractNumId="48" w15:restartNumberingAfterBreak="0">
+  <w:abstractNum w:abstractNumId="49" w15:restartNumberingAfterBreak="0">
     <w:nsid w:val="795F0D75"/>
     <w:multiLevelType w:val="hybridMultilevel"/>
     <w:tmpl w:val="581EE940"/>
@@ -13978,7 +14100,7 @@
       </w:pPr>
     </w:lvl>
   </w:abstractNum>
-  <w:abstractNum w:abstractNumId="49" w15:restartNumberingAfterBreak="0">
+  <w:abstractNum w:abstractNumId="50" w15:restartNumberingAfterBreak="0">
     <w:nsid w:val="7A585F09"/>
     <w:multiLevelType w:val="hybridMultilevel"/>
     <w:tmpl w:val="321A84C0"/>
@@ -14091,7 +14213,7 @@
       </w:rPr>
     </w:lvl>
   </w:abstractNum>
-  <w:abstractNum w:abstractNumId="50" w15:restartNumberingAfterBreak="0">
+  <w:abstractNum w:abstractNumId="51" w15:restartNumberingAfterBreak="0">
     <w:nsid w:val="7F5C3618"/>
     <w:multiLevelType w:val="multilevel"/>
     <w:tmpl w:val="D91477EC"/>
@@ -14213,49 +14335,49 @@
     </w:lvl>
   </w:abstractNum>
   <w:num w:numId="1">
-    <w:abstractNumId w:val="28"/>
+    <w:abstractNumId w:val="29"/>
   </w:num>
   <w:num w:numId="2">
-    <w:abstractNumId w:val="38"/>
+    <w:abstractNumId w:val="39"/>
   </w:num>
   <w:num w:numId="3">
-    <w:abstractNumId w:val="33"/>
+    <w:abstractNumId w:val="34"/>
   </w:num>
   <w:num w:numId="4">
     <w:abstractNumId w:val="5"/>
   </w:num>
   <w:num w:numId="5">
-    <w:abstractNumId w:val="47"/>
+    <w:abstractNumId w:val="48"/>
   </w:num>
   <w:num w:numId="6">
     <w:abstractNumId w:val="2"/>
   </w:num>
   <w:num w:numId="7">
-    <w:abstractNumId w:val="37"/>
+    <w:abstractNumId w:val="38"/>
   </w:num>
   <w:num w:numId="8">
-    <w:abstractNumId w:val="25"/>
+    <w:abstractNumId w:val="26"/>
   </w:num>
   <w:num w:numId="9">
     <w:abstractNumId w:val="15"/>
   </w:num>
   <w:num w:numId="10">
-    <w:abstractNumId w:val="43"/>
+    <w:abstractNumId w:val="44"/>
   </w:num>
   <w:num w:numId="11">
-    <w:abstractNumId w:val="40"/>
+    <w:abstractNumId w:val="41"/>
   </w:num>
   <w:num w:numId="12">
-    <w:abstractNumId w:val="36"/>
+    <w:abstractNumId w:val="37"/>
   </w:num>
   <w:num w:numId="13">
     <w:abstractNumId w:val="20"/>
   </w:num>
   <w:num w:numId="14">
-    <w:abstractNumId w:val="39"/>
+    <w:abstractNumId w:val="40"/>
   </w:num>
   <w:num w:numId="15">
-    <w:abstractNumId w:val="34"/>
+    <w:abstractNumId w:val="35"/>
   </w:num>
   <w:num w:numId="16">
     <w:abstractNumId w:val="18"/>
@@ -14267,13 +14389,13 @@
     <w:abstractNumId w:val="23"/>
   </w:num>
   <w:num w:numId="19">
-    <w:abstractNumId w:val="46"/>
+    <w:abstractNumId w:val="47"/>
   </w:num>
   <w:num w:numId="20">
-    <w:abstractNumId w:val="42"/>
+    <w:abstractNumId w:val="43"/>
   </w:num>
   <w:num w:numId="21">
-    <w:abstractNumId w:val="29"/>
+    <w:abstractNumId w:val="30"/>
   </w:num>
   <w:num w:numId="22">
     <w:abstractNumId w:val="1"/>
@@ -14282,10 +14404,10 @@
     <w:abstractNumId w:val="4"/>
   </w:num>
   <w:num w:numId="24">
-    <w:abstractNumId w:val="35"/>
+    <w:abstractNumId w:val="36"/>
   </w:num>
   <w:num w:numId="25">
-    <w:abstractNumId w:val="48"/>
+    <w:abstractNumId w:val="49"/>
   </w:num>
   <w:num w:numId="26">
     <w:abstractNumId w:val="11"/>
@@ -14303,13 +14425,13 @@
     <w:abstractNumId w:val="10"/>
   </w:num>
   <w:num w:numId="31">
-    <w:abstractNumId w:val="44"/>
+    <w:abstractNumId w:val="45"/>
   </w:num>
   <w:num w:numId="32">
-    <w:abstractNumId w:val="45"/>
+    <w:abstractNumId w:val="46"/>
   </w:num>
   <w:num w:numId="33">
-    <w:abstractNumId w:val="41"/>
+    <w:abstractNumId w:val="42"/>
   </w:num>
   <w:num w:numId="34">
     <w:abstractNumId w:val="6"/>
@@ -14324,13 +14446,13 @@
     <w:abstractNumId w:val="17"/>
   </w:num>
   <w:num w:numId="38">
-    <w:abstractNumId w:val="50"/>
+    <w:abstractNumId w:val="51"/>
   </w:num>
   <w:num w:numId="39">
     <w:abstractNumId w:val="12"/>
   </w:num>
   <w:num w:numId="40">
-    <w:abstractNumId w:val="24"/>
+    <w:abstractNumId w:val="25"/>
   </w:num>
   <w:num w:numId="41">
     <w:abstractNumId w:val="0"/>
@@ -14339,19 +14461,19 @@
     <w:abstractNumId w:val="9"/>
   </w:num>
   <w:num w:numId="43">
-    <w:abstractNumId w:val="32"/>
+    <w:abstractNumId w:val="33"/>
   </w:num>
   <w:num w:numId="44">
     <w:abstractNumId w:val="3"/>
   </w:num>
   <w:num w:numId="45">
-    <w:abstractNumId w:val="27"/>
+    <w:abstractNumId w:val="28"/>
   </w:num>
   <w:num w:numId="46">
-    <w:abstractNumId w:val="49"/>
+    <w:abstractNumId w:val="50"/>
   </w:num>
   <w:num w:numId="47">
-    <w:abstractNumId w:val="26"/>
+    <w:abstractNumId w:val="27"/>
   </w:num>
   <w:num w:numId="48">
     <w:abstractNumId w:val="16"/>
@@ -14360,21 +14482,16 @@
     <w:abstractNumId w:val="8"/>
   </w:num>
   <w:num w:numId="50">
-    <w:abstractNumId w:val="30"/>
+    <w:abstractNumId w:val="31"/>
   </w:num>
   <w:num w:numId="51">
-    <w:abstractNumId w:val="31"/>
+    <w:abstractNumId w:val="32"/>
+  </w:num>
+  <w:num w:numId="52">
+    <w:abstractNumId w:val="24"/>
   </w:num>
   <w:numIdMacAtCleanup w:val="49"/>
 </w:numbering>
-</file>
-
-<file path=word/people.xml><?xml version="1.0" encoding="utf-8"?>
-<w15:people xmlns:wpc="http://schemas.microsoft.com/office/word/2010/wordprocessingCanvas" xmlns:cx="http://schemas.microsoft.com/office/drawing/2014/chartex" xmlns:cx1="http://schemas.microsoft.com/office/drawing/2015/9/8/chartex" xmlns:cx2="http://schemas.microsoft.com/office/drawing/2015/10/21/chartex" xmlns:cx3="http://schemas.microsoft.com/office/drawing/2016/5/9/chartex" xmlns:cx4="http://schemas.microsoft.com/office/drawing/2016/5/10/chartex" xmlns:cx5="http://schemas.microsoft.com/office/drawing/2016/5/11/chartex" xmlns:cx6="http://schemas.microsoft.com/office/drawing/2016/5/12/chartex" xmlns:cx7="http://schemas.microsoft.com/office/drawing/2016/5/13/chartex" xmlns:cx8="http://schemas.microsoft.com/office/drawing/2016/5/14/chartex" xmlns:mc="http://schemas.openxmlformats.org/markup-compatibility/2006" xmlns:aink="http://schemas.microsoft.com/office/drawing/2016/ink" xmlns:am3d="http://schemas.microsoft.com/office/drawing/2017/model3d" xmlns:o="urn:schemas-microsoft-com:office:office" xmlns:r="http://schemas.openxmlformats.org/officeDocument/2006/relationships" xmlns:m="http://schemas.openxmlformats.org/officeDocument/2006/math" xmlns:v="urn:schemas-microsoft-com:vml" xmlns:wp14="http://schemas.microsoft.com/office/word/2010/wordprocessingDrawing" xmlns:wp="http://schemas.openxmlformats.org/drawingml/2006/wordprocessingDrawing" xmlns:w10="urn:schemas-microsoft-com:office:word" xmlns:w="http://schemas.openxmlformats.org/wordprocessingml/2006/main" xmlns:w14="http://schemas.microsoft.com/office/word/2010/wordml" xmlns:w15="http://schemas.microsoft.com/office/word/2012/wordml" xmlns:w16cid="http://schemas.microsoft.com/office/word/2016/wordml/cid" xmlns:w16se="http://schemas.microsoft.com/office/word/2015/wordml/symex" xmlns:wpg="http://schemas.microsoft.com/office/word/2010/wordprocessingGroup" xmlns:wpi="http://schemas.microsoft.com/office/word/2010/wordprocessingInk" xmlns:wne="http://schemas.microsoft.com/office/word/2006/wordml" xmlns:wps="http://schemas.microsoft.com/office/word/2010/wordprocessingShape" mc:Ignorable="w14 w15 w16se w16cid wp14">
-  <w15:person w15:author="Andrea  Mannavola">
-    <w15:presenceInfo w15:providerId="None" w15:userId="Andrea  Mannavola"/>
-  </w15:person>
-</w15:people>
 </file>
 
 <file path=word/styles.xml><?xml version="1.0" encoding="utf-8"?>
@@ -15583,7 +15700,7 @@
 </file>
 
 <file path=customXml/itemProps2.xml><?xml version="1.0" encoding="utf-8"?>
-<ds:datastoreItem xmlns:ds="http://schemas.openxmlformats.org/officeDocument/2006/customXml" ds:itemID="{8EAA2D4F-525F-4E27-A48B-A0E32DCCDCB7}">
+<ds:datastoreItem xmlns:ds="http://schemas.openxmlformats.org/officeDocument/2006/customXml" ds:itemID="{9B46AD9A-03A6-46B1-AB86-BFAAC77433D6}">
   <ds:schemaRefs>
     <ds:schemaRef ds:uri="http://schemas.openxmlformats.org/officeDocument/2006/bibliography"/>
   </ds:schemaRefs>

</xml_diff>

<commit_message>
Aggiornamento cartella documentazione ufficiale
</commit_message>
<xml_diff>
--- a/Documentazioni/DOCUMENTAZIONE/Definizione dei requisiti - Fase1_roadmap.docx
+++ b/Documentazioni/DOCUMENTAZIONE/Definizione dei requisiti - Fase1_roadmap.docx
@@ -1693,7 +1693,16 @@
         <w:t>quindi</w:t>
       </w:r>
       <w:r>
-        <w:t xml:space="preserve">, visualizzare anche il prototipo di navigazione (aprendo il file con il programma </w:t>
+        <w:t>, visualizzare anche il prototipo</w:t>
+      </w:r>
+      <w:r>
+        <w:rPr>
+          <w:rStyle w:val="Rimandonotaapidipagina"/>
+        </w:rPr>
+        <w:footnoteReference w:id="5"/>
+      </w:r>
+      <w:r>
+        <w:t xml:space="preserve"> di navigazione (aprendo il file con il programma </w:t>
       </w:r>
       <w:proofErr w:type="spellStart"/>
       <w:r>
@@ -1701,55 +1710,50 @@
       </w:r>
       <w:proofErr w:type="spellEnd"/>
       <w:r>
-        <w:t xml:space="preserve">, sfruttando la funzione </w:t>
-      </w:r>
-      <w:commentRangeStart w:id="0"/>
-      <w:r>
-        <w:t>PREVIEW</w:t>
-      </w:r>
-      <w:commentRangeEnd w:id="0"/>
-      <w:r>
-        <w:rPr>
-          <w:rStyle w:val="Rimandocommento"/>
-        </w:rPr>
-        <w:commentReference w:id="0"/>
-      </w:r>
-      <w:r>
-        <w:t>)</w:t>
-      </w:r>
-    </w:p>
-    <w:p>
-      <w:pPr>
-        <w:rPr>
-          <w:rStyle w:val="Collegamentoipertestuale"/>
-        </w:rPr>
-      </w:pPr>
-      <w:r>
-        <w:rPr>
-          <w:rStyle w:val="Collegamentoipertestuale"/>
-        </w:rPr>
-        <w:fldChar w:fldCharType="begin"/>
-      </w:r>
-      <w:r>
-        <w:rPr>
-          <w:rStyle w:val="Collegamentoipertestuale"/>
-        </w:rPr>
-        <w:instrText xml:space="preserve"> HYPERLINK "Gabbie%20+%20Flow%20Chart%20+%20prototipi%20di%20navigazione.rp" </w:instrText>
-      </w:r>
-      <w:r>
-        <w:rPr>
-          <w:rStyle w:val="Collegamentoipertestuale"/>
-        </w:rPr>
-        <w:fldChar w:fldCharType="separate"/>
-      </w:r>
-    </w:p>
-    <w:p>
-      <w:r>
-        <w:rPr>
-          <w:rStyle w:val="Collegamentoipertestuale"/>
-        </w:rPr>
-        <w:fldChar w:fldCharType="end"/>
-      </w:r>
+        <w:t>, sfruttando la funzione PREVIEW)</w:t>
+      </w:r>
+    </w:p>
+    <w:p>
+      <w:hyperlink r:id="rId12" w:history="1">
+        <w:r>
+          <w:rPr>
+            <w:rStyle w:val="Collegamentoipertestuale"/>
+          </w:rPr>
+          <w:t xml:space="preserve">Gabbie + Flow Chart + prototipi di </w:t>
+        </w:r>
+        <w:proofErr w:type="spellStart"/>
+        <w:r>
+          <w:rPr>
+            <w:rStyle w:val="Collegamentoipertestuale"/>
+          </w:rPr>
+          <w:t>navigazione.rp</w:t>
+        </w:r>
+        <w:proofErr w:type="spellEnd"/>
+      </w:hyperlink>
+    </w:p>
+    <w:p/>
+    <w:p>
+      <w:r>
+        <w:t>Inoltre, è possibile visionare anche la mappa del sito:</w:t>
+      </w:r>
+    </w:p>
+    <w:p>
+      <w:hyperlink r:id="rId13" w:history="1">
+        <w:r>
+          <w:rPr>
+            <w:rStyle w:val="Collegamentoipertestuale"/>
+          </w:rPr>
+          <w:t xml:space="preserve">Mappa del </w:t>
+        </w:r>
+        <w:proofErr w:type="spellStart"/>
+        <w:r>
+          <w:rPr>
+            <w:rStyle w:val="Collegamentoipertestuale"/>
+          </w:rPr>
+          <w:t>gestionale.rp</w:t>
+        </w:r>
+        <w:proofErr w:type="spellEnd"/>
+      </w:hyperlink>
     </w:p>
     <w:p/>
     <w:p>
@@ -1830,10 +1834,10 @@
         <w:t xml:space="preserve">Contenere caratteri la cui dimensione può essere aumentata dall’utente. </w:t>
       </w:r>
     </w:p>
-    <w:p/>
-    <w:p/>
-    <w:p/>
-    <w:p/>
+    <w:p>
+      <w:bookmarkStart w:id="0" w:name="_GoBack"/>
+      <w:bookmarkEnd w:id="0"/>
+    </w:p>
     <w:p/>
     <w:p/>
     <w:p/>
@@ -1911,7 +1915,7 @@
                     <pic:cNvPicPr/>
                   </pic:nvPicPr>
                   <pic:blipFill>
-                    <a:blip r:embed="rId15">
+                    <a:blip r:embed="rId14">
                       <a:extLst>
                         <a:ext uri="{28A0092B-C50C-407E-A947-70E740481C1C}">
                           <a14:useLocalDpi xmlns:a14="http://schemas.microsoft.com/office/drawing/2010/main" val="0"/>
@@ -2046,7 +2050,7 @@
                 <w:rStyle w:val="Rimandonotaapidipagina"/>
                 <w:color w:val="FFFFFF" w:themeColor="background1"/>
               </w:rPr>
-              <w:footnoteReference w:id="5"/>
+              <w:footnoteReference w:id="6"/>
             </w:r>
           </w:p>
         </w:tc>
@@ -3581,7 +3585,7 @@
                 <w:rStyle w:val="Rimandonotaapidipagina"/>
                 <w:color w:val="FFFFFF" w:themeColor="background1"/>
               </w:rPr>
-              <w:footnoteReference w:id="6"/>
+              <w:footnoteReference w:id="7"/>
             </w:r>
           </w:p>
         </w:tc>
@@ -4260,7 +4264,7 @@
                 <w:rStyle w:val="Rimandonotaapidipagina"/>
                 <w:color w:val="FFFFFF" w:themeColor="background1"/>
               </w:rPr>
-              <w:footnoteReference w:id="7"/>
+              <w:footnoteReference w:id="8"/>
             </w:r>
           </w:p>
         </w:tc>
@@ -4694,7 +4698,7 @@
                 <w:rStyle w:val="Rimandonotaapidipagina"/>
                 <w:color w:val="FFFFFF" w:themeColor="background1"/>
               </w:rPr>
-              <w:footnoteReference w:id="8"/>
+              <w:footnoteReference w:id="9"/>
             </w:r>
           </w:p>
         </w:tc>
@@ -5026,7 +5030,7 @@
                 <w:rStyle w:val="Rimandonotaapidipagina"/>
                 <w:color w:val="FFFFFF" w:themeColor="background1"/>
               </w:rPr>
-              <w:footnoteReference w:id="9"/>
+              <w:footnoteReference w:id="10"/>
             </w:r>
           </w:p>
         </w:tc>
@@ -5805,7 +5809,7 @@
                 <w:rStyle w:val="Rimandonotaapidipagina"/>
                 <w:color w:val="FFFFFF" w:themeColor="background1"/>
               </w:rPr>
-              <w:footnoteReference w:id="10"/>
+              <w:footnoteReference w:id="11"/>
             </w:r>
           </w:p>
         </w:tc>
@@ -7518,7 +7522,7 @@
       <w:r>
         <w:t xml:space="preserve">La documentazione della progettazione del database è consultabile al seguente link </w:t>
       </w:r>
-      <w:hyperlink r:id="rId16" w:history="1">
+      <w:hyperlink r:id="rId15" w:history="1">
         <w:r>
           <w:rPr>
             <w:rStyle w:val="Collegamentoipertestuale"/>
@@ -8470,7 +8474,10 @@
         <w:ind w:firstLine="708"/>
       </w:pPr>
       <w:r>
-        <w:t xml:space="preserve">- Safari </w:t>
+        <w:t>- Safari</w:t>
+      </w:r>
+      <w:r>
+        <w:t>.</w:t>
       </w:r>
     </w:p>
     <w:p/>
@@ -8547,24 +8554,19 @@
       </w:r>
       <w:proofErr w:type="spellEnd"/>
       <w:r>
-        <w:t xml:space="preserve"> nella quale sono riportate le modifiche effettuate in base alle violazioni </w:t>
-      </w:r>
-      <w:commentRangeStart w:id="1"/>
-      <w:r>
-        <w:t>riscontrate</w:t>
-      </w:r>
-      <w:commentRangeEnd w:id="1"/>
-      <w:r>
-        <w:rPr>
-          <w:rStyle w:val="Rimandocommento"/>
-        </w:rPr>
-        <w:commentReference w:id="1"/>
-      </w:r>
-      <w:r>
-        <w:t xml:space="preserve">. </w:t>
-      </w:r>
-    </w:p>
-    <w:p/>
+        <w:t xml:space="preserve"> nella quale sono riportate le modifiche effettuate in base alle violazioni riscontrate. </w:t>
+      </w:r>
+    </w:p>
+    <w:p>
+      <w:hyperlink r:id="rId16" w:history="1">
+        <w:r>
+          <w:rPr>
+            <w:rStyle w:val="Collegamentoipertestuale"/>
+          </w:rPr>
+          <w:t>Valutazione Euristica.pdf</w:t>
+        </w:r>
+      </w:hyperlink>
+    </w:p>
     <w:p/>
     <w:p>
       <w:pPr>
@@ -8844,8 +8846,6 @@
         <w:lastRenderedPageBreak/>
         <w:t>Web designer</w:t>
       </w:r>
-      <w:bookmarkStart w:id="2" w:name="_GoBack"/>
-      <w:bookmarkEnd w:id="2"/>
     </w:p>
     <w:p>
       <w:pPr>
@@ -8941,16 +8941,16 @@
       <w:r>
         <w:t xml:space="preserve">video per </w:t>
       </w:r>
-      <w:commentRangeStart w:id="3"/>
+      <w:commentRangeStart w:id="1"/>
       <w:r>
         <w:t>installazione</w:t>
       </w:r>
-      <w:commentRangeEnd w:id="3"/>
+      <w:commentRangeEnd w:id="1"/>
       <w:r>
         <w:rPr>
           <w:rStyle w:val="Rimandocommento"/>
         </w:rPr>
-        <w:commentReference w:id="3"/>
+        <w:commentReference w:id="1"/>
       </w:r>
     </w:p>
     <w:p/>
@@ -9017,7 +9017,7 @@
       </w:r>
     </w:p>
     <w:p>
-      <w:hyperlink r:id="rId17" w:history="1">
+      <w:hyperlink r:id="rId20" w:history="1">
         <w:r>
           <w:rPr>
             <w:rStyle w:val="Collegamentoipertestuale"/>
@@ -9035,7 +9035,7 @@
       </w:hyperlink>
     </w:p>
     <w:p>
-      <w:hyperlink r:id="rId18" w:history="1">
+      <w:hyperlink r:id="rId21" w:history="1">
         <w:r>
           <w:rPr>
             <w:rStyle w:val="Collegamentoipertestuale"/>
@@ -9053,7 +9053,7 @@
       </w:hyperlink>
     </w:p>
     <w:p>
-      <w:hyperlink r:id="rId19" w:history="1">
+      <w:hyperlink r:id="rId22" w:history="1">
         <w:r>
           <w:rPr>
             <w:rStyle w:val="Collegamentoipertestuale"/>
@@ -9224,47 +9224,7 @@
 
 <file path=word/comments.xml><?xml version="1.0" encoding="utf-8"?>
 <w:comments xmlns:wpc="http://schemas.microsoft.com/office/word/2010/wordprocessingCanvas" xmlns:cx="http://schemas.microsoft.com/office/drawing/2014/chartex" xmlns:cx1="http://schemas.microsoft.com/office/drawing/2015/9/8/chartex" xmlns:cx2="http://schemas.microsoft.com/office/drawing/2015/10/21/chartex" xmlns:cx3="http://schemas.microsoft.com/office/drawing/2016/5/9/chartex" xmlns:cx4="http://schemas.microsoft.com/office/drawing/2016/5/10/chartex" xmlns:cx5="http://schemas.microsoft.com/office/drawing/2016/5/11/chartex" xmlns:cx6="http://schemas.microsoft.com/office/drawing/2016/5/12/chartex" xmlns:cx7="http://schemas.microsoft.com/office/drawing/2016/5/13/chartex" xmlns:cx8="http://schemas.microsoft.com/office/drawing/2016/5/14/chartex" xmlns:mc="http://schemas.openxmlformats.org/markup-compatibility/2006" xmlns:aink="http://schemas.microsoft.com/office/drawing/2016/ink" xmlns:am3d="http://schemas.microsoft.com/office/drawing/2017/model3d" xmlns:o="urn:schemas-microsoft-com:office:office" xmlns:r="http://schemas.openxmlformats.org/officeDocument/2006/relationships" xmlns:m="http://schemas.openxmlformats.org/officeDocument/2006/math" xmlns:v="urn:schemas-microsoft-com:vml" xmlns:wp14="http://schemas.microsoft.com/office/word/2010/wordprocessingDrawing" xmlns:wp="http://schemas.openxmlformats.org/drawingml/2006/wordprocessingDrawing" xmlns:w10="urn:schemas-microsoft-com:office:word" xmlns:w="http://schemas.openxmlformats.org/wordprocessingml/2006/main" xmlns:w14="http://schemas.microsoft.com/office/word/2010/wordml" xmlns:w15="http://schemas.microsoft.com/office/word/2012/wordml" xmlns:w16cid="http://schemas.microsoft.com/office/word/2016/wordml/cid" xmlns:w16se="http://schemas.microsoft.com/office/word/2015/wordml/symex" xmlns:wpg="http://schemas.microsoft.com/office/word/2010/wordprocessingGroup" xmlns:wpi="http://schemas.microsoft.com/office/word/2010/wordprocessingInk" xmlns:wne="http://schemas.microsoft.com/office/word/2006/wordml" xmlns:wps="http://schemas.microsoft.com/office/word/2010/wordprocessingShape" mc:Ignorable="w14 w15 w16se w16cid wp14">
-  <w:comment w:id="0" w:author="Andrea  Mannavola" w:date="2019-02-15T15:20:00Z" w:initials="AM">
-    <w:p>
-      <w:pPr>
-        <w:pStyle w:val="Testocommento"/>
-      </w:pPr>
-      <w:r>
-        <w:rPr>
-          <w:rStyle w:val="Rimandocommento"/>
-        </w:rPr>
-        <w:annotationRef/>
-      </w:r>
-      <w:r>
-        <w:t>Colle</w:t>
-      </w:r>
-      <w:r>
-        <w:t>gamento a prototipo</w:t>
-      </w:r>
-    </w:p>
-  </w:comment>
-  <w:comment w:id="1" w:author="Andrea  Mannavola" w:date="2019-02-15T15:23:00Z" w:initials="AM">
-    <w:p>
-      <w:pPr>
-        <w:pStyle w:val="Testocommento"/>
-      </w:pPr>
-      <w:r>
-        <w:rPr>
-          <w:rStyle w:val="Rimandocommento"/>
-        </w:rPr>
-        <w:annotationRef/>
-      </w:r>
-      <w:r>
-        <w:t>Collegamento valutazione</w:t>
-      </w:r>
-    </w:p>
-    <w:p>
-      <w:pPr>
-        <w:pStyle w:val="Testocommento"/>
-      </w:pPr>
-    </w:p>
-  </w:comment>
-  <w:comment w:id="3" w:author="Andrea  Mannavola" w:date="2019-02-15T15:51:00Z" w:initials="AM">
+  <w:comment w:id="1" w:author="Andrea  Mannavola" w:date="2019-02-15T15:51:00Z" w:initials="AM">
     <w:p>
       <w:pPr>
         <w:pStyle w:val="Testocommento"/>
@@ -9285,16 +9245,12 @@
 
 <file path=word/commentsExtended.xml><?xml version="1.0" encoding="utf-8"?>
 <w15:commentsEx xmlns:wpc="http://schemas.microsoft.com/office/word/2010/wordprocessingCanvas" xmlns:cx="http://schemas.microsoft.com/office/drawing/2014/chartex" xmlns:cx1="http://schemas.microsoft.com/office/drawing/2015/9/8/chartex" xmlns:cx2="http://schemas.microsoft.com/office/drawing/2015/10/21/chartex" xmlns:cx3="http://schemas.microsoft.com/office/drawing/2016/5/9/chartex" xmlns:cx4="http://schemas.microsoft.com/office/drawing/2016/5/10/chartex" xmlns:cx5="http://schemas.microsoft.com/office/drawing/2016/5/11/chartex" xmlns:cx6="http://schemas.microsoft.com/office/drawing/2016/5/12/chartex" xmlns:cx7="http://schemas.microsoft.com/office/drawing/2016/5/13/chartex" xmlns:cx8="http://schemas.microsoft.com/office/drawing/2016/5/14/chartex" xmlns:mc="http://schemas.openxmlformats.org/markup-compatibility/2006" xmlns:aink="http://schemas.microsoft.com/office/drawing/2016/ink" xmlns:am3d="http://schemas.microsoft.com/office/drawing/2017/model3d" xmlns:o="urn:schemas-microsoft-com:office:office" xmlns:r="http://schemas.openxmlformats.org/officeDocument/2006/relationships" xmlns:m="http://schemas.openxmlformats.org/officeDocument/2006/math" xmlns:v="urn:schemas-microsoft-com:vml" xmlns:wp14="http://schemas.microsoft.com/office/word/2010/wordprocessingDrawing" xmlns:wp="http://schemas.openxmlformats.org/drawingml/2006/wordprocessingDrawing" xmlns:w10="urn:schemas-microsoft-com:office:word" xmlns:w="http://schemas.openxmlformats.org/wordprocessingml/2006/main" xmlns:w14="http://schemas.microsoft.com/office/word/2010/wordml" xmlns:w15="http://schemas.microsoft.com/office/word/2012/wordml" xmlns:w16cid="http://schemas.microsoft.com/office/word/2016/wordml/cid" xmlns:w16se="http://schemas.microsoft.com/office/word/2015/wordml/symex" xmlns:wpg="http://schemas.microsoft.com/office/word/2010/wordprocessingGroup" xmlns:wpi="http://schemas.microsoft.com/office/word/2010/wordprocessingInk" xmlns:wne="http://schemas.microsoft.com/office/word/2006/wordml" xmlns:wps="http://schemas.microsoft.com/office/word/2010/wordprocessingShape" mc:Ignorable="w14 w15 w16se w16cid wp14">
-  <w15:commentEx w15:paraId="18387D02" w15:done="0"/>
-  <w15:commentEx w15:paraId="3FCEC35F" w15:done="0"/>
   <w15:commentEx w15:paraId="3AB57CE2" w15:done="0"/>
 </w15:commentsEx>
 </file>
 
 <file path=word/commentsIds.xml><?xml version="1.0" encoding="utf-8"?>
 <w16cid:commentsIds xmlns:wpc="http://schemas.microsoft.com/office/word/2010/wordprocessingCanvas" xmlns:cx="http://schemas.microsoft.com/office/drawing/2014/chartex" xmlns:cx1="http://schemas.microsoft.com/office/drawing/2015/9/8/chartex" xmlns:cx2="http://schemas.microsoft.com/office/drawing/2015/10/21/chartex" xmlns:cx3="http://schemas.microsoft.com/office/drawing/2016/5/9/chartex" xmlns:cx4="http://schemas.microsoft.com/office/drawing/2016/5/10/chartex" xmlns:cx5="http://schemas.microsoft.com/office/drawing/2016/5/11/chartex" xmlns:cx6="http://schemas.microsoft.com/office/drawing/2016/5/12/chartex" xmlns:cx7="http://schemas.microsoft.com/office/drawing/2016/5/13/chartex" xmlns:cx8="http://schemas.microsoft.com/office/drawing/2016/5/14/chartex" xmlns:mc="http://schemas.openxmlformats.org/markup-compatibility/2006" xmlns:aink="http://schemas.microsoft.com/office/drawing/2016/ink" xmlns:am3d="http://schemas.microsoft.com/office/drawing/2017/model3d" xmlns:o="urn:schemas-microsoft-com:office:office" xmlns:r="http://schemas.openxmlformats.org/officeDocument/2006/relationships" xmlns:m="http://schemas.openxmlformats.org/officeDocument/2006/math" xmlns:v="urn:schemas-microsoft-com:vml" xmlns:wp14="http://schemas.microsoft.com/office/word/2010/wordprocessingDrawing" xmlns:wp="http://schemas.openxmlformats.org/drawingml/2006/wordprocessingDrawing" xmlns:w10="urn:schemas-microsoft-com:office:word" xmlns:w="http://schemas.openxmlformats.org/wordprocessingml/2006/main" xmlns:w14="http://schemas.microsoft.com/office/word/2010/wordml" xmlns:w15="http://schemas.microsoft.com/office/word/2012/wordml" xmlns:w16cid="http://schemas.microsoft.com/office/word/2016/wordml/cid" xmlns:w16se="http://schemas.microsoft.com/office/word/2015/wordml/symex" xmlns:wpg="http://schemas.microsoft.com/office/word/2010/wordprocessingGroup" xmlns:wpi="http://schemas.microsoft.com/office/word/2010/wordprocessingInk" xmlns:wne="http://schemas.microsoft.com/office/word/2006/wordml" xmlns:wps="http://schemas.microsoft.com/office/word/2010/wordprocessingShape" mc:Ignorable="w14 w15 w16se w16cid wp14">
-  <w16cid:commentId w16cid:paraId="18387D02" w16cid:durableId="20115747"/>
-  <w16cid:commentId w16cid:paraId="3FCEC35F" w16cid:durableId="201157DB"/>
   <w16cid:commentId w16cid:paraId="3AB57CE2" w16cid:durableId="20115E81"/>
 </w16cid:commentsIds>
 </file>
@@ -9422,8 +9378,13 @@
         <w:footnoteRef/>
       </w:r>
       <w:r>
-        <w:t xml:space="preserve"> Il caso d’uso è valido anche per il Login del Fondatore</w:t>
-      </w:r>
+        <w:t xml:space="preserve"> Il prototipo di navigazione è implementato in tutti i file </w:t>
+      </w:r>
+      <w:proofErr w:type="spellStart"/>
+      <w:r>
+        <w:t>Axure</w:t>
+      </w:r>
+      <w:proofErr w:type="spellEnd"/>
     </w:p>
   </w:footnote>
   <w:footnote w:id="6">
@@ -9438,7 +9399,7 @@
         <w:footnoteRef/>
       </w:r>
       <w:r>
-        <w:t xml:space="preserve"> Il caso d’uso è valido anche per i casi di errata compilazione del form di acquisizione dati di un collaboratore interno, collaboratore esterno, stagista, fornitore, insegnante. </w:t>
+        <w:t xml:space="preserve"> Il caso d’uso è valido anche per il Login del Fondatore</w:t>
       </w:r>
     </w:p>
   </w:footnote>
@@ -9454,7 +9415,7 @@
         <w:footnoteRef/>
       </w:r>
       <w:r>
-        <w:t xml:space="preserve"> Il caso d’uso è valido anche per la modifica dei dati presenti in memoria per un collaboratore interno, un insegnante, uno stagista. </w:t>
+        <w:t xml:space="preserve"> Il caso d’uso è valido anche per i casi di errata compilazione del form di acquisizione dati di un collaboratore interno, collaboratore esterno, stagista, fornitore, insegnante. </w:t>
       </w:r>
     </w:p>
   </w:footnote>
@@ -9470,7 +9431,7 @@
         <w:footnoteRef/>
       </w:r>
       <w:r>
-        <w:t xml:space="preserve"> Il caso d’uso è valido anche per l’inconsistenza di risultati della ricerca di un collaboratore interno, stagista, insegnante, socio ordinario, fornitore, corso. </w:t>
+        <w:t xml:space="preserve"> Il caso d’uso è valido anche per la modifica dei dati presenti in memoria per un collaboratore interno, un insegnante, uno stagista. </w:t>
       </w:r>
     </w:p>
   </w:footnote>
@@ -9486,11 +9447,27 @@
         <w:footnoteRef/>
       </w:r>
       <w:r>
-        <w:t xml:space="preserve"> Il caso d’uso è valido anche per l’eliminazione di un collaboratore interno, collaboratore esterno, insegnante.</w:t>
+        <w:t xml:space="preserve"> Il caso d’uso è valido anche per l’inconsistenza di risultati della ricerca di un collaboratore interno, stagista, insegnante, socio ordinario, fornitore, corso. </w:t>
       </w:r>
     </w:p>
   </w:footnote>
   <w:footnote w:id="10">
+    <w:p>
+      <w:pPr>
+        <w:pStyle w:val="Testonotaapidipagina"/>
+      </w:pPr>
+      <w:r>
+        <w:rPr>
+          <w:rStyle w:val="Rimandonotaapidipagina"/>
+        </w:rPr>
+        <w:footnoteRef/>
+      </w:r>
+      <w:r>
+        <w:t xml:space="preserve"> Il caso d’uso è valido anche per l’eliminazione di un collaboratore interno, collaboratore esterno, insegnante.</w:t>
+      </w:r>
+    </w:p>
+  </w:footnote>
+  <w:footnote w:id="11">
     <w:p>
       <w:pPr>
         <w:pStyle w:val="Testonotaapidipagina"/>
@@ -9532,7 +9509,7 @@
         <v:path o:extrusionok="f" gradientshapeok="t" o:connecttype="rect"/>
         <o:lock v:ext="edit" aspectratio="t"/>
       </v:shapetype>
-      <v:shape id="_x0000_i1039" type="#_x0000_t75" style="width:11.1pt;height:11.1pt" o:bullet="t">
+      <v:shape id="_x0000_i1029" type="#_x0000_t75" style="width:11.1pt;height:11.1pt" o:bullet="t">
         <v:imagedata r:id="rId1" o:title="mso3114"/>
       </v:shape>
     </w:pict>
@@ -15928,7 +15905,7 @@
 </file>
 
 <file path=customXml/itemProps2.xml><?xml version="1.0" encoding="utf-8"?>
-<ds:datastoreItem xmlns:ds="http://schemas.openxmlformats.org/officeDocument/2006/customXml" ds:itemID="{88EC85FD-4658-44B7-94AE-A5A18A88276D}">
+<ds:datastoreItem xmlns:ds="http://schemas.openxmlformats.org/officeDocument/2006/customXml" ds:itemID="{D2738A21-ADF9-4C2B-8F92-A545263B3AB8}">
   <ds:schemaRefs>
     <ds:schemaRef ds:uri="http://schemas.openxmlformats.org/officeDocument/2006/bibliography"/>
   </ds:schemaRefs>

</xml_diff>